<commit_message>
Minor improvements to LoanAPound Guide document
Added page numbers to footers; corrected a couple of spelling errors
</commit_message>
<xml_diff>
--- a/docs/LoanAPound Guide.docx
+++ b/docs/LoanAPound Guide.docx
@@ -10,7 +10,9 @@
           <w:sz w:val="96"/>
         </w:rPr>
       </w:pPr>
-      <w:bookmarkStart w:id="0" w:name="_Toc496017115"/>
+      <w:bookmarkStart w:id="0" w:name="_Toc497292418"/>
+      <w:bookmarkStart w:id="1" w:name="_GoBack"/>
+      <w:bookmarkEnd w:id="1"/>
       <w:r>
         <w:rPr>
           <w:sz w:val="96"/>
@@ -27,14 +29,20 @@
           <w:sz w:val="52"/>
         </w:rPr>
       </w:pPr>
-      <w:bookmarkStart w:id="1" w:name="_Toc496017116"/>
+      <w:bookmarkStart w:id="2" w:name="_Toc497292419"/>
       <w:r>
         <w:rPr>
           <w:sz w:val="52"/>
         </w:rPr>
-        <w:t>Fairsale Technical Test</w:t>
-      </w:r>
-      <w:bookmarkEnd w:id="1"/>
+        <w:t>Fairsail</w:t>
+      </w:r>
+      <w:r>
+        <w:rPr>
+          <w:sz w:val="52"/>
+        </w:rPr>
+        <w:t xml:space="preserve"> Technical Test</w:t>
+      </w:r>
+      <w:bookmarkEnd w:id="2"/>
     </w:p>
     <w:p>
       <w:pPr>
@@ -128,10 +136,10 @@
             <v:path o:extrusionok="f" gradientshapeok="t" o:connecttype="rect"/>
             <o:lock v:ext="edit" aspectratio="t"/>
           </v:shapetype>
-          <v:shape id="Object 20" o:spid="_x0000_i1190" type="#_x0000_t75" style="width:204pt;height:204pt;visibility:visible;mso-wrap-style:square" o:ole="">
-            <v:imagedata r:id="rId6" o:title=""/>
+          <v:shape id="Object 20" o:spid="_x0000_i1025" type="#_x0000_t75" style="width:204.55pt;height:204.55pt;visibility:visible;mso-wrap-style:square" o:ole="">
+            <v:imagedata r:id="rId8" o:title=""/>
           </v:shape>
-          <o:OLEObject Type="Embed" ProgID="Unknown" ShapeID="Object 20" DrawAspect="Content" ObjectID="_1569760106" r:id="rId7"/>
+          <o:OLEObject Type="Embed" ProgID="Unknown" ShapeID="Object 20" DrawAspect="Content" ObjectID="_1571036538" r:id="rId9"/>
         </w:object>
       </w:r>
     </w:p>
@@ -145,6 +153,7 @@
     <w:p>
       <w:pPr>
         <w:sectPr>
+          <w:footerReference w:type="default" r:id="rId10"/>
           <w:pgSz w:w="11906" w:h="16838"/>
           <w:pgMar w:top="1440" w:right="1440" w:bottom="1440" w:left="1440" w:header="708" w:footer="708" w:gutter="0"/>
           <w:cols w:space="708"/>
@@ -155,7 +164,11 @@
     <w:sdt>
       <w:sdtPr>
         <w:rPr>
+          <w:rFonts w:asciiTheme="minorHAnsi" w:eastAsiaTheme="minorHAnsi" w:hAnsiTheme="minorHAnsi" w:cstheme="minorBidi"/>
+          <w:color w:val="auto"/>
           <w:sz w:val="40"/>
+          <w:szCs w:val="22"/>
+          <w:lang w:val="en-GB"/>
         </w:rPr>
         <w:id w:val="859546011"/>
         <w:docPartObj>
@@ -165,14 +178,10 @@
       </w:sdtPr>
       <w:sdtEndPr>
         <w:rPr>
-          <w:rFonts w:asciiTheme="minorHAnsi" w:eastAsiaTheme="minorHAnsi" w:hAnsiTheme="minorHAnsi" w:cstheme="minorBidi"/>
           <w:b/>
           <w:bCs/>
           <w:noProof/>
-          <w:color w:val="auto"/>
           <w:sz w:val="56"/>
-          <w:szCs w:val="22"/>
-          <w:lang w:val="en-GB"/>
         </w:rPr>
       </w:sdtEndPr>
       <w:sdtContent>
@@ -199,7 +208,7 @@
             <w:rPr>
               <w:rFonts w:eastAsiaTheme="minorEastAsia"/>
               <w:noProof/>
-              <w:sz w:val="36"/>
+              <w:sz w:val="48"/>
               <w:lang w:eastAsia="en-GB"/>
             </w:rPr>
           </w:pPr>
@@ -221,12 +230,12 @@
             </w:rPr>
             <w:fldChar w:fldCharType="separate"/>
           </w:r>
-          <w:hyperlink w:anchor="_Toc496017115" w:history="1">
+          <w:hyperlink w:anchor="_Toc497292418" w:history="1">
             <w:r>
               <w:rPr>
                 <w:rStyle w:val="Hyperlink"/>
                 <w:noProof/>
-                <w:sz w:val="36"/>
+                <w:sz w:val="48"/>
               </w:rPr>
               <w:t>LoanAPound Guide</w:t>
             </w:r>
@@ -234,7 +243,7 @@
               <w:rPr>
                 <w:noProof/>
                 <w:webHidden/>
-                <w:sz w:val="36"/>
+                <w:sz w:val="48"/>
               </w:rPr>
               <w:tab/>
             </w:r>
@@ -242,7 +251,7 @@
               <w:rPr>
                 <w:noProof/>
                 <w:webHidden/>
-                <w:sz w:val="36"/>
+                <w:sz w:val="48"/>
               </w:rPr>
               <w:fldChar w:fldCharType="begin"/>
             </w:r>
@@ -250,22 +259,22 @@
               <w:rPr>
                 <w:noProof/>
                 <w:webHidden/>
-                <w:sz w:val="36"/>
-              </w:rPr>
-              <w:instrText xml:space="preserve"> PAGEREF _Toc496017115 \h </w:instrText>
+                <w:sz w:val="48"/>
+              </w:rPr>
+              <w:instrText xml:space="preserve"> PAGEREF _Toc497292418 \h </w:instrText>
             </w:r>
             <w:r>
               <w:rPr>
                 <w:noProof/>
                 <w:webHidden/>
-                <w:sz w:val="36"/>
+                <w:sz w:val="48"/>
               </w:rPr>
             </w:r>
             <w:r>
               <w:rPr>
                 <w:noProof/>
                 <w:webHidden/>
-                <w:sz w:val="36"/>
+                <w:sz w:val="48"/>
               </w:rPr>
               <w:fldChar w:fldCharType="separate"/>
             </w:r>
@@ -273,7 +282,7 @@
               <w:rPr>
                 <w:noProof/>
                 <w:webHidden/>
-                <w:sz w:val="36"/>
+                <w:sz w:val="48"/>
               </w:rPr>
               <w:t>1</w:t>
             </w:r>
@@ -281,7 +290,7 @@
               <w:rPr>
                 <w:noProof/>
                 <w:webHidden/>
-                <w:sz w:val="36"/>
+                <w:sz w:val="48"/>
               </w:rPr>
               <w:fldChar w:fldCharType="end"/>
             </w:r>
@@ -296,24 +305,32 @@
             <w:rPr>
               <w:rFonts w:eastAsiaTheme="minorEastAsia"/>
               <w:noProof/>
-              <w:sz w:val="36"/>
+              <w:sz w:val="48"/>
               <w:lang w:eastAsia="en-GB"/>
             </w:rPr>
           </w:pPr>
-          <w:hyperlink w:anchor="_Toc496017116" w:history="1">
+          <w:hyperlink w:anchor="_Toc497292419" w:history="1">
             <w:r>
               <w:rPr>
                 <w:rStyle w:val="Hyperlink"/>
                 <w:noProof/>
-                <w:sz w:val="36"/>
-              </w:rPr>
-              <w:t>Fairsale Technical Test</w:t>
+                <w:sz w:val="48"/>
+              </w:rPr>
+              <w:t>Fairsail</w:t>
+            </w:r>
+            <w:r>
+              <w:rPr>
+                <w:rStyle w:val="Hyperlink"/>
+                <w:noProof/>
+                <w:sz w:val="48"/>
+              </w:rPr>
+              <w:t xml:space="preserve"> Technical Test</w:t>
             </w:r>
             <w:r>
               <w:rPr>
                 <w:noProof/>
                 <w:webHidden/>
-                <w:sz w:val="36"/>
+                <w:sz w:val="48"/>
               </w:rPr>
               <w:tab/>
             </w:r>
@@ -321,7 +338,7 @@
               <w:rPr>
                 <w:noProof/>
                 <w:webHidden/>
-                <w:sz w:val="36"/>
+                <w:sz w:val="48"/>
               </w:rPr>
               <w:fldChar w:fldCharType="begin"/>
             </w:r>
@@ -329,22 +346,22 @@
               <w:rPr>
                 <w:noProof/>
                 <w:webHidden/>
-                <w:sz w:val="36"/>
-              </w:rPr>
-              <w:instrText xml:space="preserve"> PAGEREF _Toc496017116 \h </w:instrText>
+                <w:sz w:val="48"/>
+              </w:rPr>
+              <w:instrText xml:space="preserve"> PAGEREF _Toc497292419 \h </w:instrText>
             </w:r>
             <w:r>
               <w:rPr>
                 <w:noProof/>
                 <w:webHidden/>
-                <w:sz w:val="36"/>
+                <w:sz w:val="48"/>
               </w:rPr>
             </w:r>
             <w:r>
               <w:rPr>
                 <w:noProof/>
                 <w:webHidden/>
-                <w:sz w:val="36"/>
+                <w:sz w:val="48"/>
               </w:rPr>
               <w:fldChar w:fldCharType="separate"/>
             </w:r>
@@ -352,7 +369,7 @@
               <w:rPr>
                 <w:noProof/>
                 <w:webHidden/>
-                <w:sz w:val="36"/>
+                <w:sz w:val="48"/>
               </w:rPr>
               <w:t>1</w:t>
             </w:r>
@@ -360,7 +377,7 @@
               <w:rPr>
                 <w:noProof/>
                 <w:webHidden/>
-                <w:sz w:val="36"/>
+                <w:sz w:val="48"/>
               </w:rPr>
               <w:fldChar w:fldCharType="end"/>
             </w:r>
@@ -375,16 +392,16 @@
             <w:rPr>
               <w:rFonts w:eastAsiaTheme="minorEastAsia"/>
               <w:noProof/>
-              <w:sz w:val="36"/>
+              <w:sz w:val="48"/>
               <w:lang w:eastAsia="en-GB"/>
             </w:rPr>
           </w:pPr>
-          <w:hyperlink w:anchor="_Toc496017117" w:history="1">
+          <w:hyperlink w:anchor="_Toc497292420" w:history="1">
             <w:r>
               <w:rPr>
                 <w:rStyle w:val="Hyperlink"/>
                 <w:noProof/>
-                <w:sz w:val="36"/>
+                <w:sz w:val="48"/>
               </w:rPr>
               <w:t>Requirements matrix</w:t>
             </w:r>
@@ -392,7 +409,7 @@
               <w:rPr>
                 <w:noProof/>
                 <w:webHidden/>
-                <w:sz w:val="36"/>
+                <w:sz w:val="48"/>
               </w:rPr>
               <w:tab/>
             </w:r>
@@ -400,7 +417,7 @@
               <w:rPr>
                 <w:noProof/>
                 <w:webHidden/>
-                <w:sz w:val="36"/>
+                <w:sz w:val="48"/>
               </w:rPr>
               <w:fldChar w:fldCharType="begin"/>
             </w:r>
@@ -408,22 +425,22 @@
               <w:rPr>
                 <w:noProof/>
                 <w:webHidden/>
-                <w:sz w:val="36"/>
-              </w:rPr>
-              <w:instrText xml:space="preserve"> PAGEREF _Toc496017117 \h </w:instrText>
+                <w:sz w:val="48"/>
+              </w:rPr>
+              <w:instrText xml:space="preserve"> PAGEREF _Toc497292420 \h </w:instrText>
             </w:r>
             <w:r>
               <w:rPr>
                 <w:noProof/>
                 <w:webHidden/>
-                <w:sz w:val="36"/>
+                <w:sz w:val="48"/>
               </w:rPr>
             </w:r>
             <w:r>
               <w:rPr>
                 <w:noProof/>
                 <w:webHidden/>
-                <w:sz w:val="36"/>
+                <w:sz w:val="48"/>
               </w:rPr>
               <w:fldChar w:fldCharType="separate"/>
             </w:r>
@@ -431,7 +448,7 @@
               <w:rPr>
                 <w:noProof/>
                 <w:webHidden/>
-                <w:sz w:val="36"/>
+                <w:sz w:val="48"/>
               </w:rPr>
               <w:t>3</w:t>
             </w:r>
@@ -439,7 +456,7 @@
               <w:rPr>
                 <w:noProof/>
                 <w:webHidden/>
-                <w:sz w:val="36"/>
+                <w:sz w:val="48"/>
               </w:rPr>
               <w:fldChar w:fldCharType="end"/>
             </w:r>
@@ -454,16 +471,16 @@
             <w:rPr>
               <w:rFonts w:eastAsiaTheme="minorEastAsia"/>
               <w:noProof/>
-              <w:sz w:val="36"/>
+              <w:sz w:val="48"/>
               <w:lang w:eastAsia="en-GB"/>
             </w:rPr>
           </w:pPr>
-          <w:hyperlink w:anchor="_Toc496017118" w:history="1">
+          <w:hyperlink w:anchor="_Toc497292421" w:history="1">
             <w:r>
               <w:rPr>
                 <w:rStyle w:val="Hyperlink"/>
                 <w:noProof/>
-                <w:sz w:val="36"/>
+                <w:sz w:val="48"/>
               </w:rPr>
               <w:t>Installation instructions</w:t>
             </w:r>
@@ -471,7 +488,7 @@
               <w:rPr>
                 <w:noProof/>
                 <w:webHidden/>
-                <w:sz w:val="36"/>
+                <w:sz w:val="48"/>
               </w:rPr>
               <w:tab/>
             </w:r>
@@ -479,7 +496,7 @@
               <w:rPr>
                 <w:noProof/>
                 <w:webHidden/>
-                <w:sz w:val="36"/>
+                <w:sz w:val="48"/>
               </w:rPr>
               <w:fldChar w:fldCharType="begin"/>
             </w:r>
@@ -487,22 +504,22 @@
               <w:rPr>
                 <w:noProof/>
                 <w:webHidden/>
-                <w:sz w:val="36"/>
-              </w:rPr>
-              <w:instrText xml:space="preserve"> PAGEREF _Toc496017118 \h </w:instrText>
+                <w:sz w:val="48"/>
+              </w:rPr>
+              <w:instrText xml:space="preserve"> PAGEREF _Toc497292421 \h </w:instrText>
             </w:r>
             <w:r>
               <w:rPr>
                 <w:noProof/>
                 <w:webHidden/>
-                <w:sz w:val="36"/>
+                <w:sz w:val="48"/>
               </w:rPr>
             </w:r>
             <w:r>
               <w:rPr>
                 <w:noProof/>
                 <w:webHidden/>
-                <w:sz w:val="36"/>
+                <w:sz w:val="48"/>
               </w:rPr>
               <w:fldChar w:fldCharType="separate"/>
             </w:r>
@@ -510,7 +527,7 @@
               <w:rPr>
                 <w:noProof/>
                 <w:webHidden/>
-                <w:sz w:val="36"/>
+                <w:sz w:val="48"/>
               </w:rPr>
               <w:t>5</w:t>
             </w:r>
@@ -518,7 +535,7 @@
               <w:rPr>
                 <w:noProof/>
                 <w:webHidden/>
-                <w:sz w:val="36"/>
+                <w:sz w:val="48"/>
               </w:rPr>
               <w:fldChar w:fldCharType="end"/>
             </w:r>
@@ -533,16 +550,16 @@
             <w:rPr>
               <w:rFonts w:eastAsiaTheme="minorEastAsia"/>
               <w:noProof/>
-              <w:sz w:val="36"/>
+              <w:sz w:val="48"/>
               <w:lang w:eastAsia="en-GB"/>
             </w:rPr>
           </w:pPr>
-          <w:hyperlink w:anchor="_Toc496017119" w:history="1">
+          <w:hyperlink w:anchor="_Toc497292422" w:history="1">
             <w:r>
               <w:rPr>
                 <w:rStyle w:val="Hyperlink"/>
                 <w:noProof/>
-                <w:sz w:val="36"/>
+                <w:sz w:val="48"/>
               </w:rPr>
               <w:t>Browsing, building and running the code in a development environment</w:t>
             </w:r>
@@ -550,7 +567,7 @@
               <w:rPr>
                 <w:noProof/>
                 <w:webHidden/>
-                <w:sz w:val="36"/>
+                <w:sz w:val="48"/>
               </w:rPr>
               <w:tab/>
             </w:r>
@@ -558,7 +575,7 @@
               <w:rPr>
                 <w:noProof/>
                 <w:webHidden/>
-                <w:sz w:val="36"/>
+                <w:sz w:val="48"/>
               </w:rPr>
               <w:fldChar w:fldCharType="begin"/>
             </w:r>
@@ -566,22 +583,22 @@
               <w:rPr>
                 <w:noProof/>
                 <w:webHidden/>
-                <w:sz w:val="36"/>
-              </w:rPr>
-              <w:instrText xml:space="preserve"> PAGEREF _Toc496017119 \h </w:instrText>
+                <w:sz w:val="48"/>
+              </w:rPr>
+              <w:instrText xml:space="preserve"> PAGEREF _Toc497292422 \h </w:instrText>
             </w:r>
             <w:r>
               <w:rPr>
                 <w:noProof/>
                 <w:webHidden/>
-                <w:sz w:val="36"/>
+                <w:sz w:val="48"/>
               </w:rPr>
             </w:r>
             <w:r>
               <w:rPr>
                 <w:noProof/>
                 <w:webHidden/>
-                <w:sz w:val="36"/>
+                <w:sz w:val="48"/>
               </w:rPr>
               <w:fldChar w:fldCharType="separate"/>
             </w:r>
@@ -589,7 +606,7 @@
               <w:rPr>
                 <w:noProof/>
                 <w:webHidden/>
-                <w:sz w:val="36"/>
+                <w:sz w:val="48"/>
               </w:rPr>
               <w:t>5</w:t>
             </w:r>
@@ -597,7 +614,7 @@
               <w:rPr>
                 <w:noProof/>
                 <w:webHidden/>
-                <w:sz w:val="36"/>
+                <w:sz w:val="48"/>
               </w:rPr>
               <w:fldChar w:fldCharType="end"/>
             </w:r>
@@ -612,16 +629,16 @@
             <w:rPr>
               <w:rFonts w:eastAsiaTheme="minorEastAsia"/>
               <w:noProof/>
-              <w:sz w:val="36"/>
+              <w:sz w:val="48"/>
               <w:lang w:eastAsia="en-GB"/>
             </w:rPr>
           </w:pPr>
-          <w:hyperlink w:anchor="_Toc496017120" w:history="1">
+          <w:hyperlink w:anchor="_Toc497292423" w:history="1">
             <w:r>
               <w:rPr>
                 <w:rStyle w:val="Hyperlink"/>
                 <w:noProof/>
-                <w:sz w:val="36"/>
+                <w:sz w:val="48"/>
               </w:rPr>
               <w:t>Database</w:t>
             </w:r>
@@ -629,7 +646,7 @@
               <w:rPr>
                 <w:noProof/>
                 <w:webHidden/>
-                <w:sz w:val="36"/>
+                <w:sz w:val="48"/>
               </w:rPr>
               <w:tab/>
             </w:r>
@@ -637,7 +654,7 @@
               <w:rPr>
                 <w:noProof/>
                 <w:webHidden/>
-                <w:sz w:val="36"/>
+                <w:sz w:val="48"/>
               </w:rPr>
               <w:fldChar w:fldCharType="begin"/>
             </w:r>
@@ -645,22 +662,22 @@
               <w:rPr>
                 <w:noProof/>
                 <w:webHidden/>
-                <w:sz w:val="36"/>
-              </w:rPr>
-              <w:instrText xml:space="preserve"> PAGEREF _Toc496017120 \h </w:instrText>
+                <w:sz w:val="48"/>
+              </w:rPr>
+              <w:instrText xml:space="preserve"> PAGEREF _Toc497292423 \h </w:instrText>
             </w:r>
             <w:r>
               <w:rPr>
                 <w:noProof/>
                 <w:webHidden/>
-                <w:sz w:val="36"/>
+                <w:sz w:val="48"/>
               </w:rPr>
             </w:r>
             <w:r>
               <w:rPr>
                 <w:noProof/>
                 <w:webHidden/>
-                <w:sz w:val="36"/>
+                <w:sz w:val="48"/>
               </w:rPr>
               <w:fldChar w:fldCharType="separate"/>
             </w:r>
@@ -668,7 +685,7 @@
               <w:rPr>
                 <w:noProof/>
                 <w:webHidden/>
-                <w:sz w:val="36"/>
+                <w:sz w:val="48"/>
               </w:rPr>
               <w:t>5</w:t>
             </w:r>
@@ -676,7 +693,7 @@
               <w:rPr>
                 <w:noProof/>
                 <w:webHidden/>
-                <w:sz w:val="36"/>
+                <w:sz w:val="48"/>
               </w:rPr>
               <w:fldChar w:fldCharType="end"/>
             </w:r>
@@ -691,16 +708,16 @@
             <w:rPr>
               <w:rFonts w:eastAsiaTheme="minorEastAsia"/>
               <w:noProof/>
-              <w:sz w:val="36"/>
+              <w:sz w:val="48"/>
               <w:lang w:eastAsia="en-GB"/>
             </w:rPr>
           </w:pPr>
-          <w:hyperlink w:anchor="_Toc496017121" w:history="1">
+          <w:hyperlink w:anchor="_Toc497292424" w:history="1">
             <w:r>
               <w:rPr>
                 <w:rStyle w:val="Hyperlink"/>
                 <w:noProof/>
-                <w:sz w:val="36"/>
+                <w:sz w:val="48"/>
               </w:rPr>
               <w:t>Installation to IIS</w:t>
             </w:r>
@@ -708,7 +725,7 @@
               <w:rPr>
                 <w:noProof/>
                 <w:webHidden/>
-                <w:sz w:val="36"/>
+                <w:sz w:val="48"/>
               </w:rPr>
               <w:tab/>
             </w:r>
@@ -716,7 +733,7 @@
               <w:rPr>
                 <w:noProof/>
                 <w:webHidden/>
-                <w:sz w:val="36"/>
+                <w:sz w:val="48"/>
               </w:rPr>
               <w:fldChar w:fldCharType="begin"/>
             </w:r>
@@ -724,22 +741,22 @@
               <w:rPr>
                 <w:noProof/>
                 <w:webHidden/>
-                <w:sz w:val="36"/>
-              </w:rPr>
-              <w:instrText xml:space="preserve"> PAGEREF _Toc496017121 \h </w:instrText>
+                <w:sz w:val="48"/>
+              </w:rPr>
+              <w:instrText xml:space="preserve"> PAGEREF _Toc497292424 \h </w:instrText>
             </w:r>
             <w:r>
               <w:rPr>
                 <w:noProof/>
                 <w:webHidden/>
-                <w:sz w:val="36"/>
+                <w:sz w:val="48"/>
               </w:rPr>
             </w:r>
             <w:r>
               <w:rPr>
                 <w:noProof/>
                 <w:webHidden/>
-                <w:sz w:val="36"/>
+                <w:sz w:val="48"/>
               </w:rPr>
               <w:fldChar w:fldCharType="separate"/>
             </w:r>
@@ -747,7 +764,7 @@
               <w:rPr>
                 <w:noProof/>
                 <w:webHidden/>
-                <w:sz w:val="36"/>
+                <w:sz w:val="48"/>
               </w:rPr>
               <w:t>6</w:t>
             </w:r>
@@ -755,7 +772,7 @@
               <w:rPr>
                 <w:noProof/>
                 <w:webHidden/>
-                <w:sz w:val="36"/>
+                <w:sz w:val="48"/>
               </w:rPr>
               <w:fldChar w:fldCharType="end"/>
             </w:r>
@@ -770,16 +787,16 @@
             <w:rPr>
               <w:rFonts w:eastAsiaTheme="minorEastAsia"/>
               <w:noProof/>
-              <w:sz w:val="36"/>
+              <w:sz w:val="48"/>
               <w:lang w:eastAsia="en-GB"/>
             </w:rPr>
           </w:pPr>
-          <w:hyperlink w:anchor="_Toc496017122" w:history="1">
+          <w:hyperlink w:anchor="_Toc497292425" w:history="1">
             <w:r>
               <w:rPr>
                 <w:rStyle w:val="Hyperlink"/>
                 <w:noProof/>
-                <w:sz w:val="36"/>
+                <w:sz w:val="48"/>
               </w:rPr>
               <w:t>Data model</w:t>
             </w:r>
@@ -787,7 +804,7 @@
               <w:rPr>
                 <w:noProof/>
                 <w:webHidden/>
-                <w:sz w:val="36"/>
+                <w:sz w:val="48"/>
               </w:rPr>
               <w:tab/>
             </w:r>
@@ -795,7 +812,7 @@
               <w:rPr>
                 <w:noProof/>
                 <w:webHidden/>
-                <w:sz w:val="36"/>
+                <w:sz w:val="48"/>
               </w:rPr>
               <w:fldChar w:fldCharType="begin"/>
             </w:r>
@@ -803,22 +820,22 @@
               <w:rPr>
                 <w:noProof/>
                 <w:webHidden/>
-                <w:sz w:val="36"/>
-              </w:rPr>
-              <w:instrText xml:space="preserve"> PAGEREF _Toc496017122 \h </w:instrText>
+                <w:sz w:val="48"/>
+              </w:rPr>
+              <w:instrText xml:space="preserve"> PAGEREF _Toc497292425 \h </w:instrText>
             </w:r>
             <w:r>
               <w:rPr>
                 <w:noProof/>
                 <w:webHidden/>
-                <w:sz w:val="36"/>
+                <w:sz w:val="48"/>
               </w:rPr>
             </w:r>
             <w:r>
               <w:rPr>
                 <w:noProof/>
                 <w:webHidden/>
-                <w:sz w:val="36"/>
+                <w:sz w:val="48"/>
               </w:rPr>
               <w:fldChar w:fldCharType="separate"/>
             </w:r>
@@ -826,7 +843,7 @@
               <w:rPr>
                 <w:noProof/>
                 <w:webHidden/>
-                <w:sz w:val="36"/>
+                <w:sz w:val="48"/>
               </w:rPr>
               <w:t>7</w:t>
             </w:r>
@@ -834,7 +851,7 @@
               <w:rPr>
                 <w:noProof/>
                 <w:webHidden/>
-                <w:sz w:val="36"/>
+                <w:sz w:val="48"/>
               </w:rPr>
               <w:fldChar w:fldCharType="end"/>
             </w:r>
@@ -849,16 +866,16 @@
             <w:rPr>
               <w:rFonts w:eastAsiaTheme="minorEastAsia"/>
               <w:noProof/>
-              <w:sz w:val="36"/>
+              <w:sz w:val="48"/>
               <w:lang w:eastAsia="en-GB"/>
             </w:rPr>
           </w:pPr>
-          <w:hyperlink w:anchor="_Toc496017123" w:history="1">
+          <w:hyperlink w:anchor="_Toc497292426" w:history="1">
             <w:r>
               <w:rPr>
                 <w:rStyle w:val="Hyperlink"/>
                 <w:noProof/>
-                <w:sz w:val="36"/>
+                <w:sz w:val="48"/>
               </w:rPr>
               <w:t>Summary of the code</w:t>
             </w:r>
@@ -866,7 +883,7 @@
               <w:rPr>
                 <w:noProof/>
                 <w:webHidden/>
-                <w:sz w:val="36"/>
+                <w:sz w:val="48"/>
               </w:rPr>
               <w:tab/>
             </w:r>
@@ -874,7 +891,7 @@
               <w:rPr>
                 <w:noProof/>
                 <w:webHidden/>
-                <w:sz w:val="36"/>
+                <w:sz w:val="48"/>
               </w:rPr>
               <w:fldChar w:fldCharType="begin"/>
             </w:r>
@@ -882,22 +899,22 @@
               <w:rPr>
                 <w:noProof/>
                 <w:webHidden/>
-                <w:sz w:val="36"/>
-              </w:rPr>
-              <w:instrText xml:space="preserve"> PAGEREF _Toc496017123 \h </w:instrText>
+                <w:sz w:val="48"/>
+              </w:rPr>
+              <w:instrText xml:space="preserve"> PAGEREF _Toc497292426 \h </w:instrText>
             </w:r>
             <w:r>
               <w:rPr>
                 <w:noProof/>
                 <w:webHidden/>
-                <w:sz w:val="36"/>
+                <w:sz w:val="48"/>
               </w:rPr>
             </w:r>
             <w:r>
               <w:rPr>
                 <w:noProof/>
                 <w:webHidden/>
-                <w:sz w:val="36"/>
+                <w:sz w:val="48"/>
               </w:rPr>
               <w:fldChar w:fldCharType="separate"/>
             </w:r>
@@ -905,7 +922,7 @@
               <w:rPr>
                 <w:noProof/>
                 <w:webHidden/>
-                <w:sz w:val="36"/>
+                <w:sz w:val="48"/>
               </w:rPr>
               <w:t>8</w:t>
             </w:r>
@@ -913,7 +930,7 @@
               <w:rPr>
                 <w:noProof/>
                 <w:webHidden/>
-                <w:sz w:val="36"/>
+                <w:sz w:val="48"/>
               </w:rPr>
               <w:fldChar w:fldCharType="end"/>
             </w:r>
@@ -928,16 +945,16 @@
             <w:rPr>
               <w:rFonts w:eastAsiaTheme="minorEastAsia"/>
               <w:noProof/>
-              <w:sz w:val="36"/>
+              <w:sz w:val="48"/>
               <w:lang w:eastAsia="en-GB"/>
             </w:rPr>
           </w:pPr>
-          <w:hyperlink w:anchor="_Toc496017124" w:history="1">
+          <w:hyperlink w:anchor="_Toc497292427" w:history="1">
             <w:r>
               <w:rPr>
                 <w:rStyle w:val="Hyperlink"/>
                 <w:noProof/>
-                <w:sz w:val="36"/>
+                <w:sz w:val="48"/>
               </w:rPr>
               <w:t>Testing</w:t>
             </w:r>
@@ -945,7 +962,7 @@
               <w:rPr>
                 <w:noProof/>
                 <w:webHidden/>
-                <w:sz w:val="36"/>
+                <w:sz w:val="48"/>
               </w:rPr>
               <w:tab/>
             </w:r>
@@ -953,7 +970,7 @@
               <w:rPr>
                 <w:noProof/>
                 <w:webHidden/>
-                <w:sz w:val="36"/>
+                <w:sz w:val="48"/>
               </w:rPr>
               <w:fldChar w:fldCharType="begin"/>
             </w:r>
@@ -961,22 +978,22 @@
               <w:rPr>
                 <w:noProof/>
                 <w:webHidden/>
-                <w:sz w:val="36"/>
-              </w:rPr>
-              <w:instrText xml:space="preserve"> PAGEREF _Toc496017124 \h </w:instrText>
+                <w:sz w:val="48"/>
+              </w:rPr>
+              <w:instrText xml:space="preserve"> PAGEREF _Toc497292427 \h </w:instrText>
             </w:r>
             <w:r>
               <w:rPr>
                 <w:noProof/>
                 <w:webHidden/>
-                <w:sz w:val="36"/>
+                <w:sz w:val="48"/>
               </w:rPr>
             </w:r>
             <w:r>
               <w:rPr>
                 <w:noProof/>
                 <w:webHidden/>
-                <w:sz w:val="36"/>
+                <w:sz w:val="48"/>
               </w:rPr>
               <w:fldChar w:fldCharType="separate"/>
             </w:r>
@@ -984,7 +1001,7 @@
               <w:rPr>
                 <w:noProof/>
                 <w:webHidden/>
-                <w:sz w:val="36"/>
+                <w:sz w:val="48"/>
               </w:rPr>
               <w:t>9</w:t>
             </w:r>
@@ -992,7 +1009,7 @@
               <w:rPr>
                 <w:noProof/>
                 <w:webHidden/>
-                <w:sz w:val="36"/>
+                <w:sz w:val="48"/>
               </w:rPr>
               <w:fldChar w:fldCharType="end"/>
             </w:r>
@@ -1007,16 +1024,15 @@
             <w:rPr>
               <w:rFonts w:eastAsiaTheme="minorEastAsia"/>
               <w:noProof/>
-              <w:sz w:val="36"/>
               <w:lang w:eastAsia="en-GB"/>
             </w:rPr>
           </w:pPr>
-          <w:hyperlink w:anchor="_Toc496017125" w:history="1">
+          <w:hyperlink w:anchor="_Toc497292428" w:history="1">
             <w:r>
               <w:rPr>
                 <w:rStyle w:val="Hyperlink"/>
                 <w:noProof/>
-                <w:sz w:val="36"/>
+                <w:sz w:val="48"/>
               </w:rPr>
               <w:t>Miscellaneous notes</w:t>
             </w:r>
@@ -1024,7 +1040,7 @@
               <w:rPr>
                 <w:noProof/>
                 <w:webHidden/>
-                <w:sz w:val="36"/>
+                <w:sz w:val="48"/>
               </w:rPr>
               <w:tab/>
             </w:r>
@@ -1032,7 +1048,7 @@
               <w:rPr>
                 <w:noProof/>
                 <w:webHidden/>
-                <w:sz w:val="36"/>
+                <w:sz w:val="48"/>
               </w:rPr>
               <w:fldChar w:fldCharType="begin"/>
             </w:r>
@@ -1040,22 +1056,22 @@
               <w:rPr>
                 <w:noProof/>
                 <w:webHidden/>
-                <w:sz w:val="36"/>
-              </w:rPr>
-              <w:instrText xml:space="preserve"> PAGEREF _Toc496017125 \h </w:instrText>
+                <w:sz w:val="48"/>
+              </w:rPr>
+              <w:instrText xml:space="preserve"> PAGEREF _Toc497292428 \h </w:instrText>
             </w:r>
             <w:r>
               <w:rPr>
                 <w:noProof/>
                 <w:webHidden/>
-                <w:sz w:val="36"/>
+                <w:sz w:val="48"/>
               </w:rPr>
             </w:r>
             <w:r>
               <w:rPr>
                 <w:noProof/>
                 <w:webHidden/>
-                <w:sz w:val="36"/>
+                <w:sz w:val="48"/>
               </w:rPr>
               <w:fldChar w:fldCharType="separate"/>
             </w:r>
@@ -1063,7 +1079,7 @@
               <w:rPr>
                 <w:noProof/>
                 <w:webHidden/>
-                <w:sz w:val="36"/>
+                <w:sz w:val="48"/>
               </w:rPr>
               <w:t>12</w:t>
             </w:r>
@@ -1071,7 +1087,7 @@
               <w:rPr>
                 <w:noProof/>
                 <w:webHidden/>
-                <w:sz w:val="36"/>
+                <w:sz w:val="48"/>
               </w:rPr>
               <w:fldChar w:fldCharType="end"/>
             </w:r>
@@ -1113,12 +1129,12 @@
       <w:pPr>
         <w:pStyle w:val="Heading1"/>
       </w:pPr>
-      <w:bookmarkStart w:id="2" w:name="_Toc496017117"/>
+      <w:bookmarkStart w:id="3" w:name="_Toc497292420"/>
       <w:r>
         <w:lastRenderedPageBreak/>
         <w:t>Requirements matrix</w:t>
       </w:r>
-      <w:bookmarkEnd w:id="2"/>
+      <w:bookmarkEnd w:id="3"/>
     </w:p>
     <w:p>
       <w:r>
@@ -1848,7 +1864,7 @@
       <w:pPr>
         <w:pStyle w:val="Heading1"/>
       </w:pPr>
-      <w:bookmarkStart w:id="3" w:name="_Toc496017118"/>
+      <w:bookmarkStart w:id="4" w:name="_Toc497292421"/>
       <w:r>
         <w:t>Install</w:t>
       </w:r>
@@ -1857,41 +1873,44 @@
       </w:r>
       <w:r>
         <w:t xml:space="preserve"> instructions</w:t>
-      </w:r>
-      <w:bookmarkEnd w:id="3"/>
-    </w:p>
-    <w:p>
-      <w:pPr>
-        <w:pStyle w:val="Heading2"/>
-      </w:pPr>
-      <w:bookmarkStart w:id="4" w:name="_Toc496017119"/>
-      <w:r>
-        <w:t>Browsing, building and running the code in a development environment</w:t>
       </w:r>
       <w:bookmarkEnd w:id="4"/>
     </w:p>
     <w:p>
-      <w:r>
-        <w:t xml:space="preserve">To build the LoanAProduct code and run it in a development environment, Microsoft Visual Studio is required. </w:t>
-      </w:r>
-      <w:r>
-        <w:t xml:space="preserve">The </w:t>
-      </w:r>
-      <w:r>
-        <w:t>code</w:t>
-      </w:r>
-      <w:r>
-        <w:t xml:space="preserve"> on </w:t>
-      </w:r>
-      <w:r>
-        <w:t>GitHub</w:t>
-      </w:r>
-      <w:r>
-        <w:t xml:space="preserve"> can be built with Visual Studio Community Edition 2017, which is freely downloadable from here:</w:t>
-      </w:r>
+      <w:pPr>
+        <w:pStyle w:val="Heading2"/>
+      </w:pPr>
+      <w:bookmarkStart w:id="5" w:name="_Toc497292422"/>
+      <w:r>
+        <w:t>Browsing, building and running the code in a development environment</w:t>
+      </w:r>
+      <w:bookmarkEnd w:id="5"/>
     </w:p>
     <w:p>
-      <w:hyperlink r:id="rId8" w:history="1">
+      <w:r>
+        <w:t>To build the LoanAPound</w:t>
+      </w:r>
+      <w:r>
+        <w:t xml:space="preserve"> code and run it in a development environment, Microsoft Visual Studio is required. </w:t>
+      </w:r>
+      <w:r>
+        <w:t xml:space="preserve">The </w:t>
+      </w:r>
+      <w:r>
+        <w:t>code</w:t>
+      </w:r>
+      <w:r>
+        <w:t xml:space="preserve"> on </w:t>
+      </w:r>
+      <w:r>
+        <w:t>GitHub</w:t>
+      </w:r>
+      <w:r>
+        <w:t xml:space="preserve"> can be built with Visual Studio Community Edition 2017, which is freely downloadable from here:</w:t>
+      </w:r>
+    </w:p>
+    <w:p>
+      <w:hyperlink r:id="rId11" w:history="1">
         <w:r>
           <w:rPr>
             <w:rStyle w:val="Hyperlink"/>
@@ -1915,11 +1934,11 @@
       <w:pPr>
         <w:pStyle w:val="Heading2"/>
       </w:pPr>
-      <w:bookmarkStart w:id="5" w:name="_Toc496017120"/>
+      <w:bookmarkStart w:id="6" w:name="_Toc497292423"/>
       <w:r>
         <w:t>Database</w:t>
       </w:r>
-      <w:bookmarkEnd w:id="5"/>
+      <w:bookmarkEnd w:id="6"/>
     </w:p>
     <w:p>
       <w:r>
@@ -1930,7 +1949,7 @@
       </w:r>
     </w:p>
     <w:p>
-      <w:hyperlink r:id="rId9" w:history="1">
+      <w:hyperlink r:id="rId12" w:history="1">
         <w:r>
           <w:rPr>
             <w:rStyle w:val="Hyperlink"/>
@@ -1946,7 +1965,7 @@
       <w:r>
         <w:t xml:space="preserve">there is an option to additionally install SSMS (SQL Server Management Studio), which should be done. The SSMS download actually comes from here: </w:t>
       </w:r>
-      <w:hyperlink r:id="rId10" w:history="1">
+      <w:hyperlink r:id="rId13" w:history="1">
         <w:r>
           <w:rPr>
             <w:rStyle w:val="Hyperlink"/>
@@ -2044,25 +2063,7 @@
           <w:sz w:val="18"/>
           <w:highlight w:val="yellow"/>
         </w:rPr>
-        <w:t>&lt;Machine name&gt;</w:t>
-      </w:r>
-      <w:r>
-        <w:rPr>
-          <w:rFonts w:ascii="Courier New" w:hAnsi="Courier New" w:cs="Courier New"/>
-          <w:b/>
-          <w:sz w:val="18"/>
-          <w:highlight w:val="yellow"/>
-        </w:rPr>
-        <w:t>\</w:t>
-      </w:r>
-      <w:r>
-        <w:rPr>
-          <w:rFonts w:ascii="Courier New" w:hAnsi="Courier New" w:cs="Courier New"/>
-          <w:b/>
-          <w:sz w:val="18"/>
-          <w:highlight w:val="yellow"/>
-        </w:rPr>
-        <w:t>&lt;SQL server instance&gt;</w:t>
+        <w:t>&lt;Machine name&gt;\&lt;SQL server instance&gt;</w:t>
       </w:r>
       <w:r>
         <w:rPr>
@@ -2108,18 +2109,21 @@
       <w:pPr>
         <w:pStyle w:val="Heading2"/>
       </w:pPr>
-      <w:bookmarkStart w:id="6" w:name="_Toc496017121"/>
+      <w:bookmarkStart w:id="7" w:name="_Toc497292424"/>
       <w:r>
         <w:t xml:space="preserve">Installation </w:t>
       </w:r>
       <w:r>
         <w:t>to IIS</w:t>
       </w:r>
-      <w:bookmarkEnd w:id="6"/>
+      <w:bookmarkEnd w:id="7"/>
     </w:p>
     <w:p>
       <w:r>
-        <w:t>To deploy LoanAProduct externally to Visual Studio, IIS (Microsoft Internet Information Services) is required. This can be tur</w:t>
+        <w:t>To deploy LoanAPound</w:t>
+      </w:r>
+      <w:r>
+        <w:t xml:space="preserve"> externally to Visual Studio, IIS (Microsoft Internet Information Services) is required. This can be tur</w:t>
       </w:r>
       <w:r>
         <w:t>ned on as a feature of Windows.</w:t>
@@ -2127,7 +2131,10 @@
     </w:p>
     <w:p>
       <w:r>
-        <w:t>To deploy LoanAProduct to IIS</w:t>
+        <w:t>To deploy LoanAPound</w:t>
+      </w:r>
+      <w:r>
+        <w:t xml:space="preserve"> to IIS</w:t>
       </w:r>
       <w:r>
         <w:t xml:space="preserve">, right click on the Default Web Site node, and choose “Add Application”. Choose an alias of “LoanAPound” and navigate to the “WebServiceLayer” directory downloaded from </w:t>
@@ -2163,7 +2170,7 @@
                     <pic:cNvPicPr/>
                   </pic:nvPicPr>
                   <pic:blipFill>
-                    <a:blip r:embed="rId11"/>
+                    <a:blip r:embed="rId14"/>
                     <a:stretch>
                       <a:fillRect/>
                     </a:stretch>
@@ -2192,49 +2199,25 @@
         <w:t>,</w:t>
       </w:r>
       <w:r>
-        <w:t xml:space="preserve"> in </w:t>
-      </w:r>
-      <w:r>
-        <w:t>IIS, right click on the Default Web Site node, and choose “Add Application”. Choose an alias of “LoanAPound</w:t>
-      </w:r>
-      <w:r>
-        <w:t>Test</w:t>
-      </w:r>
-      <w:r>
-        <w:t>” and navigate to the “</w:t>
-      </w:r>
-      <w:r>
-        <w:t>TestHarness</w:t>
-      </w:r>
-      <w:r>
-        <w:t xml:space="preserve">” directory </w:t>
+        <w:t xml:space="preserve"> in IIS, right click on the Default Web Site node, and choose “Add Application”. Choose an alias of “LoanAPoundTest” and navigate to the “TestHarness” directory </w:t>
       </w:r>
       <w:r>
         <w:t xml:space="preserve">(in the iis directory) </w:t>
       </w:r>
       <w:r>
-        <w:t xml:space="preserve">downloaded from </w:t>
-      </w:r>
-      <w:r>
-        <w:t>GitHub</w:t>
-      </w:r>
-      <w:r>
-        <w:t>.</w:t>
-      </w:r>
-      <w:r>
-        <w:t xml:space="preserve"> (The solution anticipates the default security settings and users are in place in IIS and SQL Server. If this is not the case, it is beyond the scope of this document to describe how to restore them.)</w:t>
+        <w:t>downloaded from GitHub. (The solution anticipates the default security settings and users are in place in IIS and SQL Server. If this is not the case, it is beyond the scope of this document to describe how to restore them.)</w:t>
       </w:r>
     </w:p>
     <w:p>
       <w:pPr>
         <w:pStyle w:val="Heading1"/>
       </w:pPr>
-      <w:bookmarkStart w:id="7" w:name="_Toc496017122"/>
+      <w:bookmarkStart w:id="8" w:name="_Toc497292425"/>
       <w:r>
         <w:lastRenderedPageBreak/>
         <w:t>Data model</w:t>
       </w:r>
-      <w:bookmarkEnd w:id="7"/>
+      <w:bookmarkEnd w:id="8"/>
     </w:p>
     <w:p>
       <w:r>
@@ -2277,7 +2260,7 @@
                           </pic:cNvPicPr>
                         </pic:nvPicPr>
                         <pic:blipFill>
-                          <a:blip r:embed="rId12">
+                          <a:blip r:embed="rId15">
                             <a:extLst>
                               <a:ext uri="{28A0092B-C50C-407E-A947-70E740481C1C}">
                                 <a14:useLocalDpi xmlns:a14="http://schemas.microsoft.com/office/drawing/2010/main" val="0"/>
@@ -2355,7 +2338,7 @@
             <w:pict>
               <v:group id="Group 7" o:spid="_x0000_s1026" style="position:absolute;margin-left:-44.05pt;margin-top:18.65pt;width:532.15pt;height:451.35pt;z-index:251661312" coordsize="67583,57321" o:gfxdata="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">
                 <v:shape id="Picture 4" o:spid="_x0000_s1027" type="#_x0000_t75" style="position:absolute;width:67583;height:57321;visibility:visible;mso-wrap-style:square" o:gfxdata="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">
-                  <v:imagedata r:id="rId13" o:title=""/>
+                  <v:imagedata r:id="rId16" o:title=""/>
                 </v:shape>
                 <v:shapetype id="_x0000_t202" coordsize="21600,21600" o:spt="202" path="m,l,21600r21600,l21600,xe">
                   <v:stroke joinstyle="miter"/>
@@ -2560,11 +2543,11 @@
       <w:pPr>
         <w:pStyle w:val="Heading1"/>
       </w:pPr>
-      <w:bookmarkStart w:id="8" w:name="_Toc496017123"/>
+      <w:bookmarkStart w:id="9" w:name="_Toc497292426"/>
       <w:r>
         <w:t>Summary of the code</w:t>
       </w:r>
-      <w:bookmarkEnd w:id="8"/>
+      <w:bookmarkEnd w:id="9"/>
     </w:p>
     <w:p>
       <w:r>
@@ -2592,7 +2575,7 @@
                     <pic:cNvPicPr/>
                   </pic:nvPicPr>
                   <pic:blipFill>
-                    <a:blip r:embed="rId14"/>
+                    <a:blip r:embed="rId17"/>
                     <a:stretch>
                       <a:fillRect/>
                     </a:stretch>
@@ -2737,17 +2720,17 @@
       <w:pPr>
         <w:pStyle w:val="Heading1"/>
       </w:pPr>
-      <w:bookmarkStart w:id="9" w:name="_Toc496017124"/>
+      <w:bookmarkStart w:id="10" w:name="_Toc497292427"/>
       <w:r>
         <w:t>Testing</w:t>
       </w:r>
-      <w:bookmarkEnd w:id="9"/>
+      <w:bookmarkEnd w:id="10"/>
     </w:p>
     <w:p>
       <w:r>
         <w:t xml:space="preserve">The following tests should be carried out using the supplied LoanAPoundTest.html test harness. (This will have URL </w:t>
       </w:r>
-      <w:hyperlink r:id="rId15" w:history="1">
+      <w:hyperlink r:id="rId18" w:history="1">
         <w:r>
           <w:rPr>
             <w:rStyle w:val="Hyperlink"/>
@@ -2875,7 +2858,7 @@
                     <pic:cNvPicPr/>
                   </pic:nvPicPr>
                   <pic:blipFill>
-                    <a:blip r:embed="rId16"/>
+                    <a:blip r:embed="rId19"/>
                     <a:stretch>
                       <a:fillRect/>
                     </a:stretch>
@@ -4971,7 +4954,7 @@
             <w:r>
               <w:t xml:space="preserve">A list of three scores corresponding to the three credit scorers should be returned. E.g. for Applicant 1 (Adam Alan Arkwright, </w:t>
             </w:r>
-            <w:hyperlink r:id="rId17" w:history="1">
+            <w:hyperlink r:id="rId20" w:history="1">
               <w:r>
                 <w:rPr>
                   <w:rStyle w:val="Hyperlink"/>
@@ -5784,11 +5767,11 @@
       <w:pPr>
         <w:pStyle w:val="Heading1"/>
       </w:pPr>
-      <w:bookmarkStart w:id="10" w:name="_Toc496017125"/>
+      <w:bookmarkStart w:id="11" w:name="_Toc497292428"/>
       <w:r>
         <w:t>Miscellaneous notes</w:t>
       </w:r>
-      <w:bookmarkEnd w:id="10"/>
+      <w:bookmarkEnd w:id="11"/>
     </w:p>
     <w:p>
       <w:pPr>
@@ -5828,8 +5811,6 @@
       <w:r>
         <w:t>The calls to the host systems may be slow in real life, and therefore asynchronous techniques (to allow for parallel calls to credit score engines) would be implemented in real life, as would time-outs.</w:t>
       </w:r>
-      <w:bookmarkStart w:id="11" w:name="_GoBack"/>
-      <w:bookmarkEnd w:id="11"/>
     </w:p>
     <w:sectPr>
       <w:pgSz w:w="11906" w:h="16838"/>
@@ -5839,6 +5820,109 @@
     </w:sectPr>
   </w:body>
 </w:document>
+</file>
+
+<file path=word/endnotes.xml><?xml version="1.0" encoding="utf-8"?>
+<w:endnotes xmlns:wpc="http://schemas.microsoft.com/office/word/2010/wordprocessingCanvas" xmlns:cx="http://schemas.microsoft.com/office/drawing/2014/chartex" xmlns:cx1="http://schemas.microsoft.com/office/drawing/2015/9/8/chartex" xmlns:cx2="http://schemas.microsoft.com/office/drawing/2015/10/21/chartex" xmlns:cx3="http://schemas.microsoft.com/office/drawing/2016/5/9/chartex" xmlns:cx4="http://schemas.microsoft.com/office/drawing/2016/5/10/chartex" xmlns:cx5="http://schemas.microsoft.com/office/drawing/2016/5/11/chartex" xmlns:cx6="http://schemas.microsoft.com/office/drawing/2016/5/12/chartex" xmlns:cx7="http://schemas.microsoft.com/office/drawing/2016/5/13/chartex" xmlns:cx8="http://schemas.microsoft.com/office/drawing/2016/5/14/chartex" xmlns:mc="http://schemas.openxmlformats.org/markup-compatibility/2006" xmlns:aink="http://schemas.microsoft.com/office/drawing/2016/ink" xmlns:am3d="http://schemas.microsoft.com/office/drawing/2017/model3d" xmlns:o="urn:schemas-microsoft-com:office:office" xmlns:r="http://schemas.openxmlformats.org/officeDocument/2006/relationships" xmlns:m="http://schemas.openxmlformats.org/officeDocument/2006/math" xmlns:v="urn:schemas-microsoft-com:vml" xmlns:wp14="http://schemas.microsoft.com/office/word/2010/wordprocessingDrawing" xmlns:wp="http://schemas.openxmlformats.org/drawingml/2006/wordprocessingDrawing" xmlns:w10="urn:schemas-microsoft-com:office:word" xmlns:w="http://schemas.openxmlformats.org/wordprocessingml/2006/main" xmlns:w14="http://schemas.microsoft.com/office/word/2010/wordml" xmlns:w15="http://schemas.microsoft.com/office/word/2012/wordml" xmlns:w16cid="http://schemas.microsoft.com/office/word/2016/wordml/cid" xmlns:w16se="http://schemas.microsoft.com/office/word/2015/wordml/symex" xmlns:wpg="http://schemas.microsoft.com/office/word/2010/wordprocessingGroup" xmlns:wpi="http://schemas.microsoft.com/office/word/2010/wordprocessingInk" xmlns:wne="http://schemas.microsoft.com/office/word/2006/wordml" xmlns:wps="http://schemas.microsoft.com/office/word/2010/wordprocessingShape" mc:Ignorable="w14 w15 w16se w16cid wp14">
+  <w:endnote w:type="separator" w:id="-1">
+    <w:p>
+      <w:pPr>
+        <w:spacing w:after="0" w:line="240" w:lineRule="auto"/>
+      </w:pPr>
+      <w:r>
+        <w:separator/>
+      </w:r>
+    </w:p>
+  </w:endnote>
+  <w:endnote w:type="continuationSeparator" w:id="0">
+    <w:p>
+      <w:pPr>
+        <w:spacing w:after="0" w:line="240" w:lineRule="auto"/>
+      </w:pPr>
+      <w:r>
+        <w:continuationSeparator/>
+      </w:r>
+    </w:p>
+  </w:endnote>
+</w:endnotes>
+</file>
+
+<file path=word/footer1.xml><?xml version="1.0" encoding="utf-8"?>
+<w:ftr xmlns:wpc="http://schemas.microsoft.com/office/word/2010/wordprocessingCanvas" xmlns:cx="http://schemas.microsoft.com/office/drawing/2014/chartex" xmlns:cx1="http://schemas.microsoft.com/office/drawing/2015/9/8/chartex" xmlns:cx2="http://schemas.microsoft.com/office/drawing/2015/10/21/chartex" xmlns:cx3="http://schemas.microsoft.com/office/drawing/2016/5/9/chartex" xmlns:cx4="http://schemas.microsoft.com/office/drawing/2016/5/10/chartex" xmlns:cx5="http://schemas.microsoft.com/office/drawing/2016/5/11/chartex" xmlns:cx6="http://schemas.microsoft.com/office/drawing/2016/5/12/chartex" xmlns:cx7="http://schemas.microsoft.com/office/drawing/2016/5/13/chartex" xmlns:cx8="http://schemas.microsoft.com/office/drawing/2016/5/14/chartex" xmlns:mc="http://schemas.openxmlformats.org/markup-compatibility/2006" xmlns:aink="http://schemas.microsoft.com/office/drawing/2016/ink" xmlns:am3d="http://schemas.microsoft.com/office/drawing/2017/model3d" xmlns:o="urn:schemas-microsoft-com:office:office" xmlns:r="http://schemas.openxmlformats.org/officeDocument/2006/relationships" xmlns:m="http://schemas.openxmlformats.org/officeDocument/2006/math" xmlns:v="urn:schemas-microsoft-com:vml" xmlns:wp14="http://schemas.microsoft.com/office/word/2010/wordprocessingDrawing" xmlns:wp="http://schemas.openxmlformats.org/drawingml/2006/wordprocessingDrawing" xmlns:w10="urn:schemas-microsoft-com:office:word" xmlns:w="http://schemas.openxmlformats.org/wordprocessingml/2006/main" xmlns:w14="http://schemas.microsoft.com/office/word/2010/wordml" xmlns:w15="http://schemas.microsoft.com/office/word/2012/wordml" xmlns:w16cid="http://schemas.microsoft.com/office/word/2016/wordml/cid" xmlns:w16se="http://schemas.microsoft.com/office/word/2015/wordml/symex" xmlns:wpg="http://schemas.microsoft.com/office/word/2010/wordprocessingGroup" xmlns:wpi="http://schemas.microsoft.com/office/word/2010/wordprocessingInk" xmlns:wne="http://schemas.microsoft.com/office/word/2006/wordml" xmlns:wps="http://schemas.microsoft.com/office/word/2010/wordprocessingShape" mc:Ignorable="w14 w15 w16se w16cid wp14">
+  <w:sdt>
+    <w:sdtPr>
+      <w:id w:val="-559559262"/>
+      <w:docPartObj>
+        <w:docPartGallery w:val="Page Numbers (Bottom of Page)"/>
+        <w:docPartUnique/>
+      </w:docPartObj>
+    </w:sdtPr>
+    <w:sdtEndPr>
+      <w:rPr>
+        <w:noProof/>
+      </w:rPr>
+    </w:sdtEndPr>
+    <w:sdtContent>
+      <w:p>
+        <w:pPr>
+          <w:pStyle w:val="Footer"/>
+          <w:jc w:val="center"/>
+        </w:pPr>
+        <w:r>
+          <w:fldChar w:fldCharType="begin"/>
+        </w:r>
+        <w:r>
+          <w:instrText xml:space="preserve"> PAGE   \* MERGEFORMAT </w:instrText>
+        </w:r>
+        <w:r>
+          <w:fldChar w:fldCharType="separate"/>
+        </w:r>
+        <w:r>
+          <w:rPr>
+            <w:noProof/>
+          </w:rPr>
+          <w:t>2</w:t>
+        </w:r>
+        <w:r>
+          <w:rPr>
+            <w:noProof/>
+          </w:rPr>
+          <w:fldChar w:fldCharType="end"/>
+        </w:r>
+      </w:p>
+    </w:sdtContent>
+  </w:sdt>
+  <w:p>
+    <w:pPr>
+      <w:pStyle w:val="Footer"/>
+    </w:pPr>
+  </w:p>
+</w:ftr>
+</file>
+
+<file path=word/footnotes.xml><?xml version="1.0" encoding="utf-8"?>
+<w:footnotes xmlns:wpc="http://schemas.microsoft.com/office/word/2010/wordprocessingCanvas" xmlns:cx="http://schemas.microsoft.com/office/drawing/2014/chartex" xmlns:cx1="http://schemas.microsoft.com/office/drawing/2015/9/8/chartex" xmlns:cx2="http://schemas.microsoft.com/office/drawing/2015/10/21/chartex" xmlns:cx3="http://schemas.microsoft.com/office/drawing/2016/5/9/chartex" xmlns:cx4="http://schemas.microsoft.com/office/drawing/2016/5/10/chartex" xmlns:cx5="http://schemas.microsoft.com/office/drawing/2016/5/11/chartex" xmlns:cx6="http://schemas.microsoft.com/office/drawing/2016/5/12/chartex" xmlns:cx7="http://schemas.microsoft.com/office/drawing/2016/5/13/chartex" xmlns:cx8="http://schemas.microsoft.com/office/drawing/2016/5/14/chartex" xmlns:mc="http://schemas.openxmlformats.org/markup-compatibility/2006" xmlns:aink="http://schemas.microsoft.com/office/drawing/2016/ink" xmlns:am3d="http://schemas.microsoft.com/office/drawing/2017/model3d" xmlns:o="urn:schemas-microsoft-com:office:office" xmlns:r="http://schemas.openxmlformats.org/officeDocument/2006/relationships" xmlns:m="http://schemas.openxmlformats.org/officeDocument/2006/math" xmlns:v="urn:schemas-microsoft-com:vml" xmlns:wp14="http://schemas.microsoft.com/office/word/2010/wordprocessingDrawing" xmlns:wp="http://schemas.openxmlformats.org/drawingml/2006/wordprocessingDrawing" xmlns:w10="urn:schemas-microsoft-com:office:word" xmlns:w="http://schemas.openxmlformats.org/wordprocessingml/2006/main" xmlns:w14="http://schemas.microsoft.com/office/word/2010/wordml" xmlns:w15="http://schemas.microsoft.com/office/word/2012/wordml" xmlns:w16cid="http://schemas.microsoft.com/office/word/2016/wordml/cid" xmlns:w16se="http://schemas.microsoft.com/office/word/2015/wordml/symex" xmlns:wpg="http://schemas.microsoft.com/office/word/2010/wordprocessingGroup" xmlns:wpi="http://schemas.microsoft.com/office/word/2010/wordprocessingInk" xmlns:wne="http://schemas.microsoft.com/office/word/2006/wordml" xmlns:wps="http://schemas.microsoft.com/office/word/2010/wordprocessingShape" mc:Ignorable="w14 w15 w16se w16cid wp14">
+  <w:footnote w:type="separator" w:id="-1">
+    <w:p>
+      <w:pPr>
+        <w:spacing w:after="0" w:line="240" w:lineRule="auto"/>
+      </w:pPr>
+      <w:r>
+        <w:separator/>
+      </w:r>
+    </w:p>
+  </w:footnote>
+  <w:footnote w:type="continuationSeparator" w:id="0">
+    <w:p>
+      <w:pPr>
+        <w:spacing w:after="0" w:line="240" w:lineRule="auto"/>
+      </w:pPr>
+      <w:r>
+        <w:continuationSeparator/>
+      </w:r>
+    </w:p>
+  </w:footnote>
+</w:footnotes>
 </file>
 
 <file path=word/numbering.xml><?xml version="1.0" encoding="utf-8"?>
@@ -7416,550 +7500,81 @@
       <w:szCs w:val="24"/>
     </w:rPr>
   </w:style>
-</w:styles>
-</file>
-
-<file path=word/glossary/document.xml><?xml version="1.0" encoding="utf-8"?>
-<w:glossaryDocument xmlns:wpc="http://schemas.microsoft.com/office/word/2010/wordprocessingCanvas" xmlns:cx="http://schemas.microsoft.com/office/drawing/2014/chartex" xmlns:cx1="http://schemas.microsoft.com/office/drawing/2015/9/8/chartex" xmlns:cx2="http://schemas.microsoft.com/office/drawing/2015/10/21/chartex" xmlns:cx3="http://schemas.microsoft.com/office/drawing/2016/5/9/chartex" xmlns:cx4="http://schemas.microsoft.com/office/drawing/2016/5/10/chartex" xmlns:cx5="http://schemas.microsoft.com/office/drawing/2016/5/11/chartex" xmlns:cx6="http://schemas.microsoft.com/office/drawing/2016/5/12/chartex" xmlns:cx7="http://schemas.microsoft.com/office/drawing/2016/5/13/chartex" xmlns:cx8="http://schemas.microsoft.com/office/drawing/2016/5/14/chartex" xmlns:mc="http://schemas.openxmlformats.org/markup-compatibility/2006" xmlns:aink="http://schemas.microsoft.com/office/drawing/2016/ink" xmlns:am3d="http://schemas.microsoft.com/office/drawing/2017/model3d" xmlns:o="urn:schemas-microsoft-com:office:office" xmlns:r="http://schemas.openxmlformats.org/officeDocument/2006/relationships" xmlns:m="http://schemas.openxmlformats.org/officeDocument/2006/math" xmlns:v="urn:schemas-microsoft-com:vml" xmlns:wp14="http://schemas.microsoft.com/office/word/2010/wordprocessingDrawing" xmlns:wp="http://schemas.openxmlformats.org/drawingml/2006/wordprocessingDrawing" xmlns:w10="urn:schemas-microsoft-com:office:word" xmlns:w="http://schemas.openxmlformats.org/wordprocessingml/2006/main" xmlns:w14="http://schemas.microsoft.com/office/word/2010/wordml" xmlns:w15="http://schemas.microsoft.com/office/word/2012/wordml" xmlns:w16cid="http://schemas.microsoft.com/office/word/2016/wordml/cid" xmlns:w16se="http://schemas.microsoft.com/office/word/2015/wordml/symex" xmlns:wpg="http://schemas.microsoft.com/office/word/2010/wordprocessingGroup" xmlns:wpi="http://schemas.microsoft.com/office/word/2010/wordprocessingInk" xmlns:wne="http://schemas.microsoft.com/office/word/2006/wordml" xmlns:wps="http://schemas.microsoft.com/office/word/2010/wordprocessingShape" mc:Ignorable="w14 w15 w16se w16cid wp14"/>
-</file>
-
-<file path=word/glossary/fontTable.xml><?xml version="1.0" encoding="utf-8"?>
-<w:fonts xmlns:mc="http://schemas.openxmlformats.org/markup-compatibility/2006" xmlns:r="http://schemas.openxmlformats.org/officeDocument/2006/relationships" xmlns:w="http://schemas.openxmlformats.org/wordprocessingml/2006/main" xmlns:w14="http://schemas.microsoft.com/office/word/2010/wordml" xmlns:w15="http://schemas.microsoft.com/office/word/2012/wordml" xmlns:w16cid="http://schemas.microsoft.com/office/word/2016/wordml/cid" xmlns:w16se="http://schemas.microsoft.com/office/word/2015/wordml/symex" mc:Ignorable="w14 w15 w16se w16cid">
-  <w:font w:name="Symbol">
-    <w:panose1 w:val="05050102010706020507"/>
-    <w:charset w:val="02"/>
-    <w:family w:val="roman"/>
-    <w:pitch w:val="variable"/>
-    <w:sig w:usb0="00000000" w:usb1="10000000" w:usb2="00000000" w:usb3="00000000" w:csb0="80000000" w:csb1="00000000"/>
-  </w:font>
-  <w:font w:name="Times New Roman">
-    <w:panose1 w:val="02020603050405020304"/>
-    <w:charset w:val="00"/>
-    <w:family w:val="roman"/>
-    <w:pitch w:val="variable"/>
-    <w:sig w:usb0="E0002AFF" w:usb1="C0007843" w:usb2="00000009" w:usb3="00000000" w:csb0="000001FF" w:csb1="00000000"/>
-  </w:font>
-  <w:font w:name="Courier New">
-    <w:panose1 w:val="02070309020205020404"/>
-    <w:charset w:val="00"/>
-    <w:family w:val="modern"/>
-    <w:pitch w:val="fixed"/>
-    <w:sig w:usb0="E0002EFF" w:usb1="C0007843" w:usb2="00000009" w:usb3="00000000" w:csb0="000001FF" w:csb1="00000000"/>
-  </w:font>
-  <w:font w:name="Wingdings">
-    <w:panose1 w:val="05000000000000000000"/>
-    <w:charset w:val="02"/>
-    <w:family w:val="auto"/>
-    <w:pitch w:val="variable"/>
-    <w:sig w:usb0="00000000" w:usb1="10000000" w:usb2="00000000" w:usb3="00000000" w:csb0="80000000" w:csb1="00000000"/>
-  </w:font>
-  <w:font w:name="Calibri">
-    <w:panose1 w:val="020F0502020204030204"/>
-    <w:charset w:val="00"/>
-    <w:family w:val="swiss"/>
-    <w:pitch w:val="variable"/>
-    <w:sig w:usb0="E00002FF" w:usb1="4000ACFF" w:usb2="00000001" w:usb3="00000000" w:csb0="0000019F" w:csb1="00000000"/>
-  </w:font>
-  <w:font w:name="Calibri Light">
-    <w:panose1 w:val="020F0302020204030204"/>
-    <w:charset w:val="00"/>
-    <w:family w:val="swiss"/>
-    <w:pitch w:val="variable"/>
-    <w:sig w:usb0="A00002EF" w:usb1="4000207B" w:usb2="00000000" w:usb3="00000000" w:csb0="0000009F" w:csb1="00000000"/>
-  </w:font>
-  <w:font w:name="Consolas">
-    <w:panose1 w:val="020B0609020204030204"/>
-    <w:charset w:val="00"/>
-    <w:family w:val="modern"/>
-    <w:pitch w:val="fixed"/>
-    <w:sig w:usb0="E00006FF" w:usb1="0000FCFF" w:usb2="00000001" w:usb3="00000000" w:csb0="0000019F" w:csb1="00000000"/>
-  </w:font>
-</w:fonts>
-</file>
-
-<file path=word/glossary/settings.xml><?xml version="1.0" encoding="utf-8"?>
-<w:settings xmlns:mc="http://schemas.openxmlformats.org/markup-compatibility/2006" xmlns:o="urn:schemas-microsoft-com:office:office" xmlns:r="http://schemas.openxmlformats.org/officeDocument/2006/relationships" xmlns:m="http://schemas.openxmlformats.org/officeDocument/2006/math" xmlns:v="urn:schemas-microsoft-com:vml" xmlns:w10="urn:schemas-microsoft-com:office:word" xmlns:w="http://schemas.openxmlformats.org/wordprocessingml/2006/main" xmlns:w14="http://schemas.microsoft.com/office/word/2010/wordml" xmlns:w15="http://schemas.microsoft.com/office/word/2012/wordml" xmlns:w16cid="http://schemas.microsoft.com/office/word/2016/wordml/cid" xmlns:w16se="http://schemas.microsoft.com/office/word/2015/wordml/symex" xmlns:sl="http://schemas.openxmlformats.org/schemaLibrary/2006/main" mc:Ignorable="w14 w15 w16se w16cid">
-  <w:view w:val="normal"/>
-  <w:defaultTabStop w:val="720"/>
-  <w:characterSpacingControl w:val="doNotCompress"/>
-  <w:compat>
-    <w:useFELayout/>
-    <w:compatSetting w:name="compatibilityMode" w:uri="http://schemas.microsoft.com/office/word" w:val="15"/>
-    <w:compatSetting w:name="overrideTableStyleFontSizeAndJustification" w:uri="http://schemas.microsoft.com/office/word" w:val="1"/>
-    <w:compatSetting w:name="enableOpenTypeFeatures" w:uri="http://schemas.microsoft.com/office/word" w:val="1"/>
-    <w:compatSetting w:name="doNotFlipMirrorIndents" w:uri="http://schemas.microsoft.com/office/word" w:val="1"/>
-    <w:compatSetting w:name="differentiateMultirowTableHeaders" w:uri="http://schemas.microsoft.com/office/word" w:val="1"/>
-  </w:compat>
-  <w:rsids>
-    <w:rsidRoot w:val="002B4FCD"/>
-    <w:rsid w:val="002B4FCD"/>
-  </w:rsids>
-  <m:mathPr>
-    <m:mathFont m:val="Cambria Math"/>
-    <m:brkBin m:val="before"/>
-    <m:brkBinSub m:val="--"/>
-    <m:smallFrac m:val="0"/>
-    <m:dispDef/>
-    <m:lMargin m:val="0"/>
-    <m:rMargin m:val="0"/>
-    <m:defJc m:val="centerGroup"/>
-    <m:wrapIndent m:val="1440"/>
-    <m:intLim m:val="subSup"/>
-    <m:naryLim m:val="undOvr"/>
-  </m:mathPr>
-  <w:themeFontLang w:val="en-GB"/>
-  <w:clrSchemeMapping w:bg1="light1" w:t1="dark1" w:bg2="light2" w:t2="dark2" w:accent1="accent1" w:accent2="accent2" w:accent3="accent3" w:accent4="accent4" w:accent5="accent5" w:accent6="accent6" w:hyperlink="hyperlink" w:followedHyperlink="followedHyperlink"/>
-  <w:decimalSymbol w:val="."/>
-  <w:listSeparator w:val=","/>
-  <w15:chartTrackingRefBased/>
-</w:settings>
-</file>
-
-<file path=word/glossary/styles.xml><?xml version="1.0" encoding="utf-8"?>
-<w:styles xmlns:mc="http://schemas.openxmlformats.org/markup-compatibility/2006" xmlns:r="http://schemas.openxmlformats.org/officeDocument/2006/relationships" xmlns:w="http://schemas.openxmlformats.org/wordprocessingml/2006/main" xmlns:w14="http://schemas.microsoft.com/office/word/2010/wordml" xmlns:w15="http://schemas.microsoft.com/office/word/2012/wordml" xmlns:w16cid="http://schemas.microsoft.com/office/word/2016/wordml/cid" xmlns:w16se="http://schemas.microsoft.com/office/word/2015/wordml/symex" mc:Ignorable="w14 w15 w16se w16cid">
-  <w:docDefaults>
-    <w:rPrDefault>
-      <w:rPr>
-        <w:rFonts w:asciiTheme="minorHAnsi" w:eastAsiaTheme="minorEastAsia" w:hAnsiTheme="minorHAnsi" w:cstheme="minorBidi"/>
-        <w:sz w:val="22"/>
-        <w:szCs w:val="22"/>
-        <w:lang w:val="en-GB" w:eastAsia="en-GB" w:bidi="ar-SA"/>
-      </w:rPr>
-    </w:rPrDefault>
-    <w:pPrDefault>
-      <w:pPr>
-        <w:spacing w:after="160" w:line="259" w:lineRule="auto"/>
-      </w:pPr>
-    </w:pPrDefault>
-  </w:docDefaults>
-  <w:latentStyles w:defLockedState="0" w:defUIPriority="99" w:defSemiHidden="0" w:defUnhideWhenUsed="0" w:defQFormat="0" w:count="375">
-    <w:lsdException w:name="Normal" w:uiPriority="0" w:qFormat="1"/>
-    <w:lsdException w:name="heading 1" w:uiPriority="9" w:qFormat="1"/>
-    <w:lsdException w:name="heading 2" w:semiHidden="1" w:uiPriority="9" w:unhideWhenUsed="1" w:qFormat="1"/>
-    <w:lsdException w:name="heading 3" w:semiHidden="1" w:uiPriority="9" w:unhideWhenUsed="1" w:qFormat="1"/>
-    <w:lsdException w:name="heading 4" w:semiHidden="1" w:uiPriority="9" w:unhideWhenUsed="1" w:qFormat="1"/>
-    <w:lsdException w:name="heading 5" w:semiHidden="1" w:uiPriority="9" w:unhideWhenUsed="1" w:qFormat="1"/>
-    <w:lsdException w:name="heading 6" w:semiHidden="1" w:uiPriority="9" w:unhideWhenUsed="1" w:qFormat="1"/>
-    <w:lsdException w:name="heading 7" w:semiHidden="1" w:uiPriority="9" w:unhideWhenUsed="1" w:qFormat="1"/>
-    <w:lsdException w:name="heading 8" w:semiHidden="1" w:uiPriority="9" w:unhideWhenUsed="1" w:qFormat="1"/>
-    <w:lsdException w:name="heading 9" w:semiHidden="1" w:uiPriority="9" w:unhideWhenUsed="1" w:qFormat="1"/>
-    <w:lsdException w:name="index 1" w:semiHidden="1" w:unhideWhenUsed="1"/>
-    <w:lsdException w:name="index 2" w:semiHidden="1" w:unhideWhenUsed="1"/>
-    <w:lsdException w:name="index 3" w:semiHidden="1" w:unhideWhenUsed="1"/>
-    <w:lsdException w:name="index 4" w:semiHidden="1" w:unhideWhenUsed="1"/>
-    <w:lsdException w:name="index 5" w:semiHidden="1" w:unhideWhenUsed="1"/>
-    <w:lsdException w:name="index 6" w:semiHidden="1" w:unhideWhenUsed="1"/>
-    <w:lsdException w:name="index 7" w:semiHidden="1" w:unhideWhenUsed="1"/>
-    <w:lsdException w:name="index 8" w:semiHidden="1" w:unhideWhenUsed="1"/>
-    <w:lsdException w:name="index 9" w:semiHidden="1" w:unhideWhenUsed="1"/>
-    <w:lsdException w:name="toc 1" w:semiHidden="1" w:uiPriority="39" w:unhideWhenUsed="1"/>
-    <w:lsdException w:name="toc 2" w:semiHidden="1" w:uiPriority="39" w:unhideWhenUsed="1"/>
-    <w:lsdException w:name="toc 3" w:semiHidden="1" w:uiPriority="39" w:unhideWhenUsed="1"/>
-    <w:lsdException w:name="toc 4" w:semiHidden="1" w:uiPriority="39" w:unhideWhenUsed="1"/>
-    <w:lsdException w:name="toc 5" w:semiHidden="1" w:uiPriority="39" w:unhideWhenUsed="1"/>
-    <w:lsdException w:name="toc 6" w:semiHidden="1" w:uiPriority="39" w:unhideWhenUsed="1"/>
-    <w:lsdException w:name="toc 7" w:semiHidden="1" w:uiPriority="39" w:unhideWhenUsed="1"/>
-    <w:lsdException w:name="toc 8" w:semiHidden="1" w:uiPriority="39" w:unhideWhenUsed="1"/>
-    <w:lsdException w:name="toc 9" w:semiHidden="1" w:uiPriority="39" w:unhideWhenUsed="1"/>
-    <w:lsdException w:name="Normal Indent" w:semiHidden="1" w:unhideWhenUsed="1"/>
-    <w:lsdException w:name="footnote text" w:semiHidden="1" w:unhideWhenUsed="1"/>
-    <w:lsdException w:name="annotation text" w:semiHidden="1" w:unhideWhenUsed="1"/>
-    <w:lsdException w:name="header" w:semiHidden="1" w:unhideWhenUsed="1"/>
-    <w:lsdException w:name="footer" w:semiHidden="1" w:unhideWhenUsed="1"/>
-    <w:lsdException w:name="index heading" w:semiHidden="1" w:unhideWhenUsed="1"/>
-    <w:lsdException w:name="caption" w:semiHidden="1" w:uiPriority="35" w:unhideWhenUsed="1" w:qFormat="1"/>
-    <w:lsdException w:name="table of figures" w:semiHidden="1" w:unhideWhenUsed="1"/>
-    <w:lsdException w:name="envelope address" w:semiHidden="1" w:unhideWhenUsed="1"/>
-    <w:lsdException w:name="envelope return" w:semiHidden="1" w:unhideWhenUsed="1"/>
-    <w:lsdException w:name="footnote reference" w:semiHidden="1" w:unhideWhenUsed="1"/>
-    <w:lsdException w:name="annotation reference" w:semiHidden="1" w:unhideWhenUsed="1"/>
-    <w:lsdException w:name="line number" w:semiHidden="1" w:unhideWhenUsed="1"/>
-    <w:lsdException w:name="page number" w:semiHidden="1" w:unhideWhenUsed="1"/>
-    <w:lsdException w:name="endnote reference" w:semiHidden="1" w:unhideWhenUsed="1"/>
-    <w:lsdException w:name="endnote text" w:semiHidden="1" w:unhideWhenUsed="1"/>
-    <w:lsdException w:name="table of authorities" w:semiHidden="1" w:unhideWhenUsed="1"/>
-    <w:lsdException w:name="macro" w:semiHidden="1" w:unhideWhenUsed="1"/>
-    <w:lsdException w:name="toa heading" w:semiHidden="1" w:unhideWhenUsed="1"/>
-    <w:lsdException w:name="List" w:semiHidden="1" w:unhideWhenUsed="1"/>
-    <w:lsdException w:name="List Bullet" w:semiHidden="1" w:unhideWhenUsed="1"/>
-    <w:lsdException w:name="List Number" w:semiHidden="1" w:unhideWhenUsed="1"/>
-    <w:lsdException w:name="List 2" w:semiHidden="1" w:unhideWhenUsed="1"/>
-    <w:lsdException w:name="List 3" w:semiHidden="1" w:unhideWhenUsed="1"/>
-    <w:lsdException w:name="List 4" w:semiHidden="1" w:unhideWhenUsed="1"/>
-    <w:lsdException w:name="List 5" w:semiHidden="1" w:unhideWhenUsed="1"/>
-    <w:lsdException w:name="List Bullet 2" w:semiHidden="1" w:unhideWhenUsed="1"/>
-    <w:lsdException w:name="List Bullet 3" w:semiHidden="1" w:unhideWhenUsed="1"/>
-    <w:lsdException w:name="List Bullet 4" w:semiHidden="1" w:unhideWhenUsed="1"/>
-    <w:lsdException w:name="List Bullet 5" w:semiHidden="1" w:unhideWhenUsed="1"/>
-    <w:lsdException w:name="List Number 2" w:semiHidden="1" w:unhideWhenUsed="1"/>
-    <w:lsdException w:name="List Number 3" w:semiHidden="1" w:unhideWhenUsed="1"/>
-    <w:lsdException w:name="List Number 4" w:semiHidden="1" w:unhideWhenUsed="1"/>
-    <w:lsdException w:name="List Number 5" w:semiHidden="1" w:unhideWhenUsed="1"/>
-    <w:lsdException w:name="Title" w:uiPriority="10" w:qFormat="1"/>
-    <w:lsdException w:name="Closing" w:semiHidden="1" w:unhideWhenUsed="1"/>
-    <w:lsdException w:name="Signature" w:semiHidden="1" w:unhideWhenUsed="1"/>
-    <w:lsdException w:name="Default Paragraph Font" w:semiHidden="1" w:uiPriority="1" w:unhideWhenUsed="1"/>
-    <w:lsdException w:name="Body Text" w:semiHidden="1" w:unhideWhenUsed="1"/>
-    <w:lsdException w:name="Body Text Indent" w:semiHidden="1" w:unhideWhenUsed="1"/>
-    <w:lsdException w:name="List Continue" w:semiHidden="1" w:unhideWhenUsed="1"/>
-    <w:lsdException w:name="List Continue 2" w:semiHidden="1" w:unhideWhenUsed="1"/>
-    <w:lsdException w:name="List Continue 3" w:semiHidden="1" w:unhideWhenUsed="1"/>
-    <w:lsdException w:name="List Continue 4" w:semiHidden="1" w:unhideWhenUsed="1"/>
-    <w:lsdException w:name="List Continue 5" w:semiHidden="1" w:unhideWhenUsed="1"/>
-    <w:lsdException w:name="Message Header" w:semiHidden="1" w:unhideWhenUsed="1"/>
-    <w:lsdException w:name="Subtitle" w:uiPriority="11" w:qFormat="1"/>
-    <w:lsdException w:name="Salutation" w:semiHidden="1" w:unhideWhenUsed="1"/>
-    <w:lsdException w:name="Date" w:semiHidden="1" w:unhideWhenUsed="1"/>
-    <w:lsdException w:name="Body Text First Indent" w:semiHidden="1" w:unhideWhenUsed="1"/>
-    <w:lsdException w:name="Body Text First Indent 2" w:semiHidden="1" w:unhideWhenUsed="1"/>
-    <w:lsdException w:name="Note Heading" w:semiHidden="1" w:unhideWhenUsed="1"/>
-    <w:lsdException w:name="Body Text 2" w:semiHidden="1" w:unhideWhenUsed="1"/>
-    <w:lsdException w:name="Body Text 3" w:semiHidden="1" w:unhideWhenUsed="1"/>
-    <w:lsdException w:name="Body Text Indent 2" w:semiHidden="1" w:unhideWhenUsed="1"/>
-    <w:lsdException w:name="Body Text Indent 3" w:semiHidden="1" w:unhideWhenUsed="1"/>
-    <w:lsdException w:name="Block Text" w:semiHidden="1" w:unhideWhenUsed="1"/>
-    <w:lsdException w:name="Hyperlink" w:semiHidden="1" w:unhideWhenUsed="1"/>
-    <w:lsdException w:name="FollowedHyperlink" w:semiHidden="1" w:unhideWhenUsed="1"/>
-    <w:lsdException w:name="Strong" w:uiPriority="22" w:qFormat="1"/>
-    <w:lsdException w:name="Emphasis" w:uiPriority="20" w:qFormat="1"/>
-    <w:lsdException w:name="Document Map" w:semiHidden="1" w:unhideWhenUsed="1"/>
-    <w:lsdException w:name="Plain Text" w:semiHidden="1" w:unhideWhenUsed="1"/>
-    <w:lsdException w:name="E-mail Signature" w:semiHidden="1" w:unhideWhenUsed="1"/>
-    <w:lsdException w:name="HTML Top of Form" w:semiHidden="1" w:unhideWhenUsed="1"/>
-    <w:lsdException w:name="HTML Bottom of Form" w:semiHidden="1" w:unhideWhenUsed="1"/>
-    <w:lsdException w:name="Normal (Web)" w:semiHidden="1" w:unhideWhenUsed="1"/>
-    <w:lsdException w:name="HTML Acronym" w:semiHidden="1" w:unhideWhenUsed="1"/>
-    <w:lsdException w:name="HTML Address" w:semiHidden="1" w:unhideWhenUsed="1"/>
-    <w:lsdException w:name="HTML Cite" w:semiHidden="1" w:unhideWhenUsed="1"/>
-    <w:lsdException w:name="HTML Code" w:semiHidden="1" w:unhideWhenUsed="1"/>
-    <w:lsdException w:name="HTML Definition" w:semiHidden="1" w:unhideWhenUsed="1"/>
-    <w:lsdException w:name="HTML Keyboard" w:semiHidden="1" w:unhideWhenUsed="1"/>
-    <w:lsdException w:name="HTML Preformatted" w:semiHidden="1" w:unhideWhenUsed="1"/>
-    <w:lsdException w:name="HTML Sample" w:semiHidden="1" w:unhideWhenUsed="1"/>
-    <w:lsdException w:name="HTML Typewriter" w:semiHidden="1" w:unhideWhenUsed="1"/>
-    <w:lsdException w:name="HTML Variable" w:semiHidden="1" w:unhideWhenUsed="1"/>
-    <w:lsdException w:name="Normal Table" w:semiHidden="1" w:unhideWhenUsed="1"/>
-    <w:lsdException w:name="annotation subject" w:semiHidden="1" w:unhideWhenUsed="1"/>
-    <w:lsdException w:name="No List" w:semiHidden="1" w:unhideWhenUsed="1"/>
-    <w:lsdException w:name="Outline List 1" w:semiHidden="1" w:unhideWhenUsed="1"/>
-    <w:lsdException w:name="Outline List 2" w:semiHidden="1" w:unhideWhenUsed="1"/>
-    <w:lsdException w:name="Outline List 3" w:semiHidden="1" w:unhideWhenUsed="1"/>
-    <w:lsdException w:name="Table Simple 1" w:semiHidden="1" w:unhideWhenUsed="1"/>
-    <w:lsdException w:name="Table Simple 2" w:semiHidden="1" w:unhideWhenUsed="1"/>
-    <w:lsdException w:name="Table Simple 3" w:semiHidden="1" w:unhideWhenUsed="1"/>
-    <w:lsdException w:name="Table Classic 1" w:semiHidden="1" w:unhideWhenUsed="1"/>
-    <w:lsdException w:name="Table Classic 2" w:semiHidden="1" w:unhideWhenUsed="1"/>
-    <w:lsdException w:name="Table Classic 3" w:semiHidden="1" w:unhideWhenUsed="1"/>
-    <w:lsdException w:name="Table Classic 4" w:semiHidden="1" w:unhideWhenUsed="1"/>
-    <w:lsdException w:name="Table Colorful 1" w:semiHidden="1" w:unhideWhenUsed="1"/>
-    <w:lsdException w:name="Table Colorful 2" w:semiHidden="1" w:unhideWhenUsed="1"/>
-    <w:lsdException w:name="Table Colorful 3" w:semiHidden="1" w:unhideWhenUsed="1"/>
-    <w:lsdException w:name="Table Columns 1" w:semiHidden="1" w:unhideWhenUsed="1"/>
-    <w:lsdException w:name="Table Columns 2" w:semiHidden="1" w:unhideWhenUsed="1"/>
-    <w:lsdException w:name="Table Columns 3" w:semiHidden="1" w:unhideWhenUsed="1"/>
-    <w:lsdException w:name="Table Columns 4" w:semiHidden="1" w:unhideWhenUsed="1"/>
-    <w:lsdException w:name="Table Columns 5" w:semiHidden="1" w:unhideWhenUsed="1"/>
-    <w:lsdException w:name="Table Grid 1" w:semiHidden="1" w:unhideWhenUsed="1"/>
-    <w:lsdException w:name="Table Grid 2" w:semiHidden="1" w:unhideWhenUsed="1"/>
-    <w:lsdException w:name="Table Grid 3" w:semiHidden="1" w:unhideWhenUsed="1"/>
-    <w:lsdException w:name="Table Grid 4" w:semiHidden="1" w:unhideWhenUsed="1"/>
-    <w:lsdException w:name="Table Grid 5" w:semiHidden="1" w:unhideWhenUsed="1"/>
-    <w:lsdException w:name="Table Grid 6" w:semiHidden="1" w:unhideWhenUsed="1"/>
-    <w:lsdException w:name="Table Grid 7" w:semiHidden="1" w:unhideWhenUsed="1"/>
-    <w:lsdException w:name="Table Grid 8" w:semiHidden="1" w:unhideWhenUsed="1"/>
-    <w:lsdException w:name="Table List 1" w:semiHidden="1" w:unhideWhenUsed="1"/>
-    <w:lsdException w:name="Table List 2" w:semiHidden="1" w:unhideWhenUsed="1"/>
-    <w:lsdException w:name="Table List 3" w:semiHidden="1" w:unhideWhenUsed="1"/>
-    <w:lsdException w:name="Table List 4" w:semiHidden="1" w:unhideWhenUsed="1"/>
-    <w:lsdException w:name="Table List 5" w:semiHidden="1" w:unhideWhenUsed="1"/>
-    <w:lsdException w:name="Table List 6" w:semiHidden="1" w:unhideWhenUsed="1"/>
-    <w:lsdException w:name="Table List 7" w:semiHidden="1" w:unhideWhenUsed="1"/>
-    <w:lsdException w:name="Table List 8" w:semiHidden="1" w:unhideWhenUsed="1"/>
-    <w:lsdException w:name="Table 3D effects 1" w:semiHidden="1" w:unhideWhenUsed="1"/>
-    <w:lsdException w:name="Table 3D effects 2" w:semiHidden="1" w:unhideWhenUsed="1"/>
-    <w:lsdException w:name="Table 3D effects 3" w:semiHidden="1" w:unhideWhenUsed="1"/>
-    <w:lsdException w:name="Table Contemporary" w:semiHidden="1" w:unhideWhenUsed="1"/>
-    <w:lsdException w:name="Table Elegant" w:semiHidden="1" w:unhideWhenUsed="1"/>
-    <w:lsdException w:name="Table Professional" w:semiHidden="1" w:unhideWhenUsed="1"/>
-    <w:lsdException w:name="Table Subtle 1" w:semiHidden="1" w:unhideWhenUsed="1"/>
-    <w:lsdException w:name="Table Subtle 2" w:semiHidden="1" w:unhideWhenUsed="1"/>
-    <w:lsdException w:name="Table Web 1" w:semiHidden="1" w:unhideWhenUsed="1"/>
-    <w:lsdException w:name="Table Web 2" w:semiHidden="1" w:unhideWhenUsed="1"/>
-    <w:lsdException w:name="Table Web 3" w:semiHidden="1" w:unhideWhenUsed="1"/>
-    <w:lsdException w:name="Balloon Text" w:semiHidden="1" w:unhideWhenUsed="1"/>
-    <w:lsdException w:name="Table Grid" w:uiPriority="39"/>
-    <w:lsdException w:name="Table Theme" w:semiHidden="1" w:unhideWhenUsed="1"/>
-    <w:lsdException w:name="Placeholder Text" w:semiHidden="1"/>
-    <w:lsdException w:name="No Spacing" w:uiPriority="1" w:qFormat="1"/>
-    <w:lsdException w:name="Light Shading" w:uiPriority="60"/>
-    <w:lsdException w:name="Light List" w:uiPriority="61"/>
-    <w:lsdException w:name="Light Grid" w:uiPriority="62"/>
-    <w:lsdException w:name="Medium Shading 1" w:uiPriority="63"/>
-    <w:lsdException w:name="Medium Shading 2" w:uiPriority="64"/>
-    <w:lsdException w:name="Medium List 1" w:uiPriority="65"/>
-    <w:lsdException w:name="Medium List 2" w:uiPriority="66"/>
-    <w:lsdException w:name="Medium Grid 1" w:uiPriority="67"/>
-    <w:lsdException w:name="Medium Grid 2" w:uiPriority="68"/>
-    <w:lsdException w:name="Medium Grid 3" w:uiPriority="69"/>
-    <w:lsdException w:name="Dark List" w:uiPriority="70"/>
-    <w:lsdException w:name="Colorful Shading" w:uiPriority="71"/>
-    <w:lsdException w:name="Colorful List" w:uiPriority="72"/>
-    <w:lsdException w:name="Colorful Grid" w:uiPriority="73"/>
-    <w:lsdException w:name="Light Shading Accent 1" w:uiPriority="60"/>
-    <w:lsdException w:name="Light List Accent 1" w:uiPriority="61"/>
-    <w:lsdException w:name="Light Grid Accent 1" w:uiPriority="62"/>
-    <w:lsdException w:name="Medium Shading 1 Accent 1" w:uiPriority="63"/>
-    <w:lsdException w:name="Medium Shading 2 Accent 1" w:uiPriority="64"/>
-    <w:lsdException w:name="Medium List 1 Accent 1" w:uiPriority="65"/>
-    <w:lsdException w:name="Revision" w:semiHidden="1"/>
-    <w:lsdException w:name="List Paragraph" w:uiPriority="34" w:qFormat="1"/>
-    <w:lsdException w:name="Quote" w:uiPriority="29" w:qFormat="1"/>
-    <w:lsdException w:name="Intense Quote" w:uiPriority="30" w:qFormat="1"/>
-    <w:lsdException w:name="Medium List 2 Accent 1" w:uiPriority="66"/>
-    <w:lsdException w:name="Medium Grid 1 Accent 1" w:uiPriority="67"/>
-    <w:lsdException w:name="Medium Grid 2 Accent 1" w:uiPriority="68"/>
-    <w:lsdException w:name="Medium Grid 3 Accent 1" w:uiPriority="69"/>
-    <w:lsdException w:name="Dark List Accent 1" w:uiPriority="70"/>
-    <w:lsdException w:name="Colorful Shading Accent 1" w:uiPriority="71"/>
-    <w:lsdException w:name="Colorful List Accent 1" w:uiPriority="72"/>
-    <w:lsdException w:name="Colorful Grid Accent 1" w:uiPriority="73"/>
-    <w:lsdException w:name="Light Shading Accent 2" w:uiPriority="60"/>
-    <w:lsdException w:name="Light List Accent 2" w:uiPriority="61"/>
-    <w:lsdException w:name="Light Grid Accent 2" w:uiPriority="62"/>
-    <w:lsdException w:name="Medium Shading 1 Accent 2" w:uiPriority="63"/>
-    <w:lsdException w:name="Medium Shading 2 Accent 2" w:uiPriority="64"/>
-    <w:lsdException w:name="Medium List 1 Accent 2" w:uiPriority="65"/>
-    <w:lsdException w:name="Medium List 2 Accent 2" w:uiPriority="66"/>
-    <w:lsdException w:name="Medium Grid 1 Accent 2" w:uiPriority="67"/>
-    <w:lsdException w:name="Medium Grid 2 Accent 2" w:uiPriority="68"/>
-    <w:lsdException w:name="Medium Grid 3 Accent 2" w:uiPriority="69"/>
-    <w:lsdException w:name="Dark List Accent 2" w:uiPriority="70"/>
-    <w:lsdException w:name="Colorful Shading Accent 2" w:uiPriority="71"/>
-    <w:lsdException w:name="Colorful List Accent 2" w:uiPriority="72"/>
-    <w:lsdException w:name="Colorful Grid Accent 2" w:uiPriority="73"/>
-    <w:lsdException w:name="Light Shading Accent 3" w:uiPriority="60"/>
-    <w:lsdException w:name="Light List Accent 3" w:uiPriority="61"/>
-    <w:lsdException w:name="Light Grid Accent 3" w:uiPriority="62"/>
-    <w:lsdException w:name="Medium Shading 1 Accent 3" w:uiPriority="63"/>
-    <w:lsdException w:name="Medium Shading 2 Accent 3" w:uiPriority="64"/>
-    <w:lsdException w:name="Medium List 1 Accent 3" w:uiPriority="65"/>
-    <w:lsdException w:name="Medium List 2 Accent 3" w:uiPriority="66"/>
-    <w:lsdException w:name="Medium Grid 1 Accent 3" w:uiPriority="67"/>
-    <w:lsdException w:name="Medium Grid 2 Accent 3" w:uiPriority="68"/>
-    <w:lsdException w:name="Medium Grid 3 Accent 3" w:uiPriority="69"/>
-    <w:lsdException w:name="Dark List Accent 3" w:uiPriority="70"/>
-    <w:lsdException w:name="Colorful Shading Accent 3" w:uiPriority="71"/>
-    <w:lsdException w:name="Colorful List Accent 3" w:uiPriority="72"/>
-    <w:lsdException w:name="Colorful Grid Accent 3" w:uiPriority="73"/>
-    <w:lsdException w:name="Light Shading Accent 4" w:uiPriority="60"/>
-    <w:lsdException w:name="Light List Accent 4" w:uiPriority="61"/>
-    <w:lsdException w:name="Light Grid Accent 4" w:uiPriority="62"/>
-    <w:lsdException w:name="Medium Shading 1 Accent 4" w:uiPriority="63"/>
-    <w:lsdException w:name="Medium Shading 2 Accent 4" w:uiPriority="64"/>
-    <w:lsdException w:name="Medium List 1 Accent 4" w:uiPriority="65"/>
-    <w:lsdException w:name="Medium List 2 Accent 4" w:uiPriority="66"/>
-    <w:lsdException w:name="Medium Grid 1 Accent 4" w:uiPriority="67"/>
-    <w:lsdException w:name="Medium Grid 2 Accent 4" w:uiPriority="68"/>
-    <w:lsdException w:name="Medium Grid 3 Accent 4" w:uiPriority="69"/>
-    <w:lsdException w:name="Dark List Accent 4" w:uiPriority="70"/>
-    <w:lsdException w:name="Colorful Shading Accent 4" w:uiPriority="71"/>
-    <w:lsdException w:name="Colorful List Accent 4" w:uiPriority="72"/>
-    <w:lsdException w:name="Colorful Grid Accent 4" w:uiPriority="73"/>
-    <w:lsdException w:name="Light Shading Accent 5" w:uiPriority="60"/>
-    <w:lsdException w:name="Light List Accent 5" w:uiPriority="61"/>
-    <w:lsdException w:name="Light Grid Accent 5" w:uiPriority="62"/>
-    <w:lsdException w:name="Medium Shading 1 Accent 5" w:uiPriority="63"/>
-    <w:lsdException w:name="Medium Shading 2 Accent 5" w:uiPriority="64"/>
-    <w:lsdException w:name="Medium List 1 Accent 5" w:uiPriority="65"/>
-    <w:lsdException w:name="Medium List 2 Accent 5" w:uiPriority="66"/>
-    <w:lsdException w:name="Medium Grid 1 Accent 5" w:uiPriority="67"/>
-    <w:lsdException w:name="Medium Grid 2 Accent 5" w:uiPriority="68"/>
-    <w:lsdException w:name="Medium Grid 3 Accent 5" w:uiPriority="69"/>
-    <w:lsdException w:name="Dark List Accent 5" w:uiPriority="70"/>
-    <w:lsdException w:name="Colorful Shading Accent 5" w:uiPriority="71"/>
-    <w:lsdException w:name="Colorful List Accent 5" w:uiPriority="72"/>
-    <w:lsdException w:name="Colorful Grid Accent 5" w:uiPriority="73"/>
-    <w:lsdException w:name="Light Shading Accent 6" w:uiPriority="60"/>
-    <w:lsdException w:name="Light List Accent 6" w:uiPriority="61"/>
-    <w:lsdException w:name="Light Grid Accent 6" w:uiPriority="62"/>
-    <w:lsdException w:name="Medium Shading 1 Accent 6" w:uiPriority="63"/>
-    <w:lsdException w:name="Medium Shading 2 Accent 6" w:uiPriority="64"/>
-    <w:lsdException w:name="Medium List 1 Accent 6" w:uiPriority="65"/>
-    <w:lsdException w:name="Medium List 2 Accent 6" w:uiPriority="66"/>
-    <w:lsdException w:name="Medium Grid 1 Accent 6" w:uiPriority="67"/>
-    <w:lsdException w:name="Medium Grid 2 Accent 6" w:uiPriority="68"/>
-    <w:lsdException w:name="Medium Grid 3 Accent 6" w:uiPriority="69"/>
-    <w:lsdException w:name="Dark List Accent 6" w:uiPriority="70"/>
-    <w:lsdException w:name="Colorful Shading Accent 6" w:uiPriority="71"/>
-    <w:lsdException w:name="Colorful List Accent 6" w:uiPriority="72"/>
-    <w:lsdException w:name="Colorful Grid Accent 6" w:uiPriority="73"/>
-    <w:lsdException w:name="Subtle Emphasis" w:uiPriority="19" w:qFormat="1"/>
-    <w:lsdException w:name="Intense Emphasis" w:uiPriority="21" w:qFormat="1"/>
-    <w:lsdException w:name="Subtle Reference" w:uiPriority="31" w:qFormat="1"/>
-    <w:lsdException w:name="Intense Reference" w:uiPriority="32" w:qFormat="1"/>
-    <w:lsdException w:name="Book Title" w:uiPriority="33" w:qFormat="1"/>
-    <w:lsdException w:name="Bibliography" w:semiHidden="1" w:uiPriority="37" w:unhideWhenUsed="1"/>
-    <w:lsdException w:name="TOC Heading" w:semiHidden="1" w:uiPriority="39" w:unhideWhenUsed="1" w:qFormat="1"/>
-    <w:lsdException w:name="Plain Table 1" w:uiPriority="41"/>
-    <w:lsdException w:name="Plain Table 2" w:uiPriority="42"/>
-    <w:lsdException w:name="Plain Table 3" w:uiPriority="43"/>
-    <w:lsdException w:name="Plain Table 4" w:uiPriority="44"/>
-    <w:lsdException w:name="Plain Table 5" w:uiPriority="45"/>
-    <w:lsdException w:name="Grid Table Light" w:uiPriority="40"/>
-    <w:lsdException w:name="Grid Table 1 Light" w:uiPriority="46"/>
-    <w:lsdException w:name="Grid Table 2" w:uiPriority="47"/>
-    <w:lsdException w:name="Grid Table 3" w:uiPriority="48"/>
-    <w:lsdException w:name="Grid Table 4" w:uiPriority="49"/>
-    <w:lsdException w:name="Grid Table 5 Dark" w:uiPriority="50"/>
-    <w:lsdException w:name="Grid Table 6 Colorful" w:uiPriority="51"/>
-    <w:lsdException w:name="Grid Table 7 Colorful" w:uiPriority="52"/>
-    <w:lsdException w:name="Grid Table 1 Light Accent 1" w:uiPriority="46"/>
-    <w:lsdException w:name="Grid Table 2 Accent 1" w:uiPriority="47"/>
-    <w:lsdException w:name="Grid Table 3 Accent 1" w:uiPriority="48"/>
-    <w:lsdException w:name="Grid Table 4 Accent 1" w:uiPriority="49"/>
-    <w:lsdException w:name="Grid Table 5 Dark Accent 1" w:uiPriority="50"/>
-    <w:lsdException w:name="Grid Table 6 Colorful Accent 1" w:uiPriority="51"/>
-    <w:lsdException w:name="Grid Table 7 Colorful Accent 1" w:uiPriority="52"/>
-    <w:lsdException w:name="Grid Table 1 Light Accent 2" w:uiPriority="46"/>
-    <w:lsdException w:name="Grid Table 2 Accent 2" w:uiPriority="47"/>
-    <w:lsdException w:name="Grid Table 3 Accent 2" w:uiPriority="48"/>
-    <w:lsdException w:name="Grid Table 4 Accent 2" w:uiPriority="49"/>
-    <w:lsdException w:name="Grid Table 5 Dark Accent 2" w:uiPriority="50"/>
-    <w:lsdException w:name="Grid Table 6 Colorful Accent 2" w:uiPriority="51"/>
-    <w:lsdException w:name="Grid Table 7 Colorful Accent 2" w:uiPriority="52"/>
-    <w:lsdException w:name="Grid Table 1 Light Accent 3" w:uiPriority="46"/>
-    <w:lsdException w:name="Grid Table 2 Accent 3" w:uiPriority="47"/>
-    <w:lsdException w:name="Grid Table 3 Accent 3" w:uiPriority="48"/>
-    <w:lsdException w:name="Grid Table 4 Accent 3" w:uiPriority="49"/>
-    <w:lsdException w:name="Grid Table 5 Dark Accent 3" w:uiPriority="50"/>
-    <w:lsdException w:name="Grid Table 6 Colorful Accent 3" w:uiPriority="51"/>
-    <w:lsdException w:name="Grid Table 7 Colorful Accent 3" w:uiPriority="52"/>
-    <w:lsdException w:name="Grid Table 1 Light Accent 4" w:uiPriority="46"/>
-    <w:lsdException w:name="Grid Table 2 Accent 4" w:uiPriority="47"/>
-    <w:lsdException w:name="Grid Table 3 Accent 4" w:uiPriority="48"/>
-    <w:lsdException w:name="Grid Table 4 Accent 4" w:uiPriority="49"/>
-    <w:lsdException w:name="Grid Table 5 Dark Accent 4" w:uiPriority="50"/>
-    <w:lsdException w:name="Grid Table 6 Colorful Accent 4" w:uiPriority="51"/>
-    <w:lsdException w:name="Grid Table 7 Colorful Accent 4" w:uiPriority="52"/>
-    <w:lsdException w:name="Grid Table 1 Light Accent 5" w:uiPriority="46"/>
-    <w:lsdException w:name="Grid Table 2 Accent 5" w:uiPriority="47"/>
-    <w:lsdException w:name="Grid Table 3 Accent 5" w:uiPriority="48"/>
-    <w:lsdException w:name="Grid Table 4 Accent 5" w:uiPriority="49"/>
-    <w:lsdException w:name="Grid Table 5 Dark Accent 5" w:uiPriority="50"/>
-    <w:lsdException w:name="Grid Table 6 Colorful Accent 5" w:uiPriority="51"/>
-    <w:lsdException w:name="Grid Table 7 Colorful Accent 5" w:uiPriority="52"/>
-    <w:lsdException w:name="Grid Table 1 Light Accent 6" w:uiPriority="46"/>
-    <w:lsdException w:name="Grid Table 2 Accent 6" w:uiPriority="47"/>
-    <w:lsdException w:name="Grid Table 3 Accent 6" w:uiPriority="48"/>
-    <w:lsdException w:name="Grid Table 4 Accent 6" w:uiPriority="49"/>
-    <w:lsdException w:name="Grid Table 5 Dark Accent 6" w:uiPriority="50"/>
-    <w:lsdException w:name="Grid Table 6 Colorful Accent 6" w:uiPriority="51"/>
-    <w:lsdException w:name="Grid Table 7 Colorful Accent 6" w:uiPriority="52"/>
-    <w:lsdException w:name="List Table 1 Light" w:uiPriority="46"/>
-    <w:lsdException w:name="List Table 2" w:uiPriority="47"/>
-    <w:lsdException w:name="List Table 3" w:uiPriority="48"/>
-    <w:lsdException w:name="List Table 4" w:uiPriority="49"/>
-    <w:lsdException w:name="List Table 5 Dark" w:uiPriority="50"/>
-    <w:lsdException w:name="List Table 6 Colorful" w:uiPriority="51"/>
-    <w:lsdException w:name="List Table 7 Colorful" w:uiPriority="52"/>
-    <w:lsdException w:name="List Table 1 Light Accent 1" w:uiPriority="46"/>
-    <w:lsdException w:name="List Table 2 Accent 1" w:uiPriority="47"/>
-    <w:lsdException w:name="List Table 3 Accent 1" w:uiPriority="48"/>
-    <w:lsdException w:name="List Table 4 Accent 1" w:uiPriority="49"/>
-    <w:lsdException w:name="List Table 5 Dark Accent 1" w:uiPriority="50"/>
-    <w:lsdException w:name="List Table 6 Colorful Accent 1" w:uiPriority="51"/>
-    <w:lsdException w:name="List Table 7 Colorful Accent 1" w:uiPriority="52"/>
-    <w:lsdException w:name="List Table 1 Light Accent 2" w:uiPriority="46"/>
-    <w:lsdException w:name="List Table 2 Accent 2" w:uiPriority="47"/>
-    <w:lsdException w:name="List Table 3 Accent 2" w:uiPriority="48"/>
-    <w:lsdException w:name="List Table 4 Accent 2" w:uiPriority="49"/>
-    <w:lsdException w:name="List Table 5 Dark Accent 2" w:uiPriority="50"/>
-    <w:lsdException w:name="List Table 6 Colorful Accent 2" w:uiPriority="51"/>
-    <w:lsdException w:name="List Table 7 Colorful Accent 2" w:uiPriority="52"/>
-    <w:lsdException w:name="List Table 1 Light Accent 3" w:uiPriority="46"/>
-    <w:lsdException w:name="List Table 2 Accent 3" w:uiPriority="47"/>
-    <w:lsdException w:name="List Table 3 Accent 3" w:uiPriority="48"/>
-    <w:lsdException w:name="List Table 4 Accent 3" w:uiPriority="49"/>
-    <w:lsdException w:name="List Table 5 Dark Accent 3" w:uiPriority="50"/>
-    <w:lsdException w:name="List Table 6 Colorful Accent 3" w:uiPriority="51"/>
-    <w:lsdException w:name="List Table 7 Colorful Accent 3" w:uiPriority="52"/>
-    <w:lsdException w:name="List Table 1 Light Accent 4" w:uiPriority="46"/>
-    <w:lsdException w:name="List Table 2 Accent 4" w:uiPriority="47"/>
-    <w:lsdException w:name="List Table 3 Accent 4" w:uiPriority="48"/>
-    <w:lsdException w:name="List Table 4 Accent 4" w:uiPriority="49"/>
-    <w:lsdException w:name="List Table 5 Dark Accent 4" w:uiPriority="50"/>
-    <w:lsdException w:name="List Table 6 Colorful Accent 4" w:uiPriority="51"/>
-    <w:lsdException w:name="List Table 7 Colorful Accent 4" w:uiPriority="52"/>
-    <w:lsdException w:name="List Table 1 Light Accent 5" w:uiPriority="46"/>
-    <w:lsdException w:name="List Table 2 Accent 5" w:uiPriority="47"/>
-    <w:lsdException w:name="List Table 3 Accent 5" w:uiPriority="48"/>
-    <w:lsdException w:name="List Table 4 Accent 5" w:uiPriority="49"/>
-    <w:lsdException w:name="List Table 5 Dark Accent 5" w:uiPriority="50"/>
-    <w:lsdException w:name="List Table 6 Colorful Accent 5" w:uiPriority="51"/>
-    <w:lsdException w:name="List Table 7 Colorful Accent 5" w:uiPriority="52"/>
-    <w:lsdException w:name="List Table 1 Light Accent 6" w:uiPriority="46"/>
-    <w:lsdException w:name="List Table 2 Accent 6" w:uiPriority="47"/>
-    <w:lsdException w:name="List Table 3 Accent 6" w:uiPriority="48"/>
-    <w:lsdException w:name="List Table 4 Accent 6" w:uiPriority="49"/>
-    <w:lsdException w:name="List Table 5 Dark Accent 6" w:uiPriority="50"/>
-    <w:lsdException w:name="List Table 6 Colorful Accent 6" w:uiPriority="51"/>
-    <w:lsdException w:name="List Table 7 Colorful Accent 6" w:uiPriority="52"/>
-    <w:lsdException w:name="Mention" w:semiHidden="1" w:unhideWhenUsed="1"/>
-    <w:lsdException w:name="Smart Hyperlink" w:semiHidden="1" w:unhideWhenUsed="1"/>
-    <w:lsdException w:name="Hashtag" w:semiHidden="1" w:unhideWhenUsed="1"/>
-    <w:lsdException w:name="Unresolved Mention" w:semiHidden="1" w:unhideWhenUsed="1"/>
-  </w:latentStyles>
-  <w:style w:type="paragraph" w:default="1" w:styleId="Normal">
-    <w:name w:val="Normal"/>
-    <w:qFormat/>
+  <w:style w:type="paragraph" w:styleId="Header">
+    <w:name w:val="header"/>
+    <w:basedOn w:val="Normal"/>
+    <w:link w:val="HeaderChar"/>
+    <w:uiPriority w:val="99"/>
+    <w:unhideWhenUsed/>
+    <w:rsid w:val="00B428B1"/>
+    <w:pPr>
+      <w:tabs>
+        <w:tab w:val="center" w:pos="4513"/>
+        <w:tab w:val="right" w:pos="9026"/>
+      </w:tabs>
+      <w:spacing w:after="0" w:line="240" w:lineRule="auto"/>
+    </w:pPr>
   </w:style>
-  <w:style w:type="character" w:default="1" w:styleId="DefaultParagraphFont">
-    <w:name w:val="Default Paragraph Font"/>
-    <w:uiPriority w:val="1"/>
-    <w:semiHidden/>
+  <w:style w:type="character" w:customStyle="1" w:styleId="HeaderChar">
+    <w:name w:val="Header Char"/>
+    <w:basedOn w:val="DefaultParagraphFont"/>
+    <w:link w:val="Header"/>
+    <w:uiPriority w:val="99"/>
+    <w:rsid w:val="00B428B1"/>
+  </w:style>
+  <w:style w:type="paragraph" w:styleId="Footer">
+    <w:name w:val="footer"/>
+    <w:basedOn w:val="Normal"/>
+    <w:link w:val="FooterChar"/>
+    <w:uiPriority w:val="99"/>
     <w:unhideWhenUsed/>
+    <w:rsid w:val="00B428B1"/>
+    <w:pPr>
+      <w:tabs>
+        <w:tab w:val="center" w:pos="4513"/>
+        <w:tab w:val="right" w:pos="9026"/>
+      </w:tabs>
+      <w:spacing w:after="0" w:line="240" w:lineRule="auto"/>
+    </w:pPr>
   </w:style>
-  <w:style w:type="table" w:default="1" w:styleId="TableNormal">
-    <w:name w:val="Normal Table"/>
+  <w:style w:type="character" w:customStyle="1" w:styleId="FooterChar">
+    <w:name w:val="Footer Char"/>
+    <w:basedOn w:val="DefaultParagraphFont"/>
+    <w:link w:val="Footer"/>
+    <w:uiPriority w:val="99"/>
+    <w:rsid w:val="00B428B1"/>
+  </w:style>
+  <w:style w:type="paragraph" w:styleId="BalloonText">
+    <w:name w:val="Balloon Text"/>
+    <w:basedOn w:val="Normal"/>
+    <w:link w:val="BalloonTextChar"/>
     <w:uiPriority w:val="99"/>
     <w:semiHidden/>
     <w:unhideWhenUsed/>
-    <w:tblPr>
-      <w:tblInd w:w="0" w:type="dxa"/>
-      <w:tblCellMar>
-        <w:top w:w="0" w:type="dxa"/>
-        <w:left w:w="108" w:type="dxa"/>
-        <w:bottom w:w="0" w:type="dxa"/>
-        <w:right w:w="108" w:type="dxa"/>
-      </w:tblCellMar>
-    </w:tblPr>
+    <w:rsid w:val="00B428B1"/>
+    <w:pPr>
+      <w:spacing w:after="0" w:line="240" w:lineRule="auto"/>
+    </w:pPr>
+    <w:rPr>
+      <w:rFonts w:ascii="Segoe UI" w:hAnsi="Segoe UI" w:cs="Segoe UI"/>
+      <w:sz w:val="18"/>
+      <w:szCs w:val="18"/>
+    </w:rPr>
   </w:style>
-  <w:style w:type="numbering" w:default="1" w:styleId="NoList">
-    <w:name w:val="No List"/>
+  <w:style w:type="character" w:customStyle="1" w:styleId="BalloonTextChar">
+    <w:name w:val="Balloon Text Char"/>
+    <w:basedOn w:val="DefaultParagraphFont"/>
+    <w:link w:val="BalloonText"/>
     <w:uiPriority w:val="99"/>
     <w:semiHidden/>
-    <w:unhideWhenUsed/>
-  </w:style>
-  <w:style w:type="paragraph" w:customStyle="1" w:styleId="268B0B32534C45479E22BE519714BAD7">
-    <w:name w:val="268B0B32534C45479E22BE519714BAD7"/>
-    <w:rsid w:val="002B4FCD"/>
-  </w:style>
-  <w:style w:type="paragraph" w:customStyle="1" w:styleId="AB22FBCC277249F6A013E2D154F106CD">
-    <w:name w:val="AB22FBCC277249F6A013E2D154F106CD"/>
-    <w:rsid w:val="002B4FCD"/>
-  </w:style>
-  <w:style w:type="paragraph" w:customStyle="1" w:styleId="739DF7C572B64D2F8D1BCC57D4C66DA6">
-    <w:name w:val="739DF7C572B64D2F8D1BCC57D4C66DA6"/>
-    <w:rsid w:val="002B4FCD"/>
+    <w:rsid w:val="00B428B1"/>
+    <w:rPr>
+      <w:rFonts w:ascii="Segoe UI" w:hAnsi="Segoe UI" w:cs="Segoe UI"/>
+      <w:sz w:val="18"/>
+      <w:szCs w:val="18"/>
+    </w:rPr>
   </w:style>
 </w:styles>
-</file>
-
-<file path=word/glossary/webSettings.xml><?xml version="1.0" encoding="utf-8"?>
-<w:webSettings xmlns:mc="http://schemas.openxmlformats.org/markup-compatibility/2006" xmlns:r="http://schemas.openxmlformats.org/officeDocument/2006/relationships" xmlns:w="http://schemas.openxmlformats.org/wordprocessingml/2006/main" xmlns:w14="http://schemas.microsoft.com/office/word/2010/wordml" xmlns:w15="http://schemas.microsoft.com/office/word/2012/wordml" xmlns:w16cid="http://schemas.microsoft.com/office/word/2016/wordml/cid" xmlns:w16se="http://schemas.microsoft.com/office/word/2015/wordml/symex" mc:Ignorable="w14 w15 w16se w16cid">
-  <w:optimizeForBrowser/>
-  <w:allowPNG/>
-</w:webSettings>
 </file>
 
 <file path=word/theme/theme1.xml><?xml version="1.0" encoding="utf-8"?>
@@ -8228,7 +7843,7 @@
 </file>
 
 <file path=customXml/itemProps1.xml><?xml version="1.0" encoding="utf-8"?>
-<ds:datastoreItem xmlns:ds="http://schemas.openxmlformats.org/officeDocument/2006/customXml" ds:itemID="{E88FAF51-C733-4142-BD49-2BAE8EEC6319}">
+<ds:datastoreItem xmlns:ds="http://schemas.openxmlformats.org/officeDocument/2006/customXml" ds:itemID="{1D002561-A089-4995-A6DB-D3636F630596}">
   <ds:schemaRefs>
     <ds:schemaRef ds:uri="http://schemas.openxmlformats.org/officeDocument/2006/bibliography"/>
   </ds:schemaRefs>

</xml_diff>